<commit_message>
Added edited Interpretation.doc file.
</commit_message>
<xml_diff>
--- a/Data Analysis/Interpretation.docx
+++ b/Data Analysis/Interpretation.docx
@@ -244,6 +244,166 @@
     <w:p>
       <w:pPr>
         <w:rPr>
+          <w:sz w:val="22"/>
+          <w:szCs w:val="22"/>
+        </w:rPr>
+      </w:pPr>
+      <w:r>
+        <w:rPr>
+          <w:sz w:val="22"/>
+          <w:szCs w:val="22"/>
+        </w:rPr>
+        <w:t xml:space="preserve">- </w:t>
+      </w:r>
+      <w:r>
+        <w:rPr>
+          <w:sz w:val="22"/>
+          <w:szCs w:val="22"/>
+        </w:rPr>
+        <w:t>Poor</w:t>
+      </w:r>
+      <w:r>
+        <w:rPr>
+          <w:sz w:val="22"/>
+          <w:szCs w:val="22"/>
+        </w:rPr>
+        <w:t xml:space="preserve"> correlation between CCM (mods, </w:t>
+      </w:r>
+      <w:proofErr w:type="spellStart"/>
+      <w:r>
+        <w:rPr>
+          <w:sz w:val="22"/>
+          <w:szCs w:val="22"/>
+        </w:rPr>
+        <w:t>hunk_dist</w:t>
+      </w:r>
+      <w:proofErr w:type="spellEnd"/>
+      <w:r>
+        <w:rPr>
+          <w:sz w:val="22"/>
+          <w:szCs w:val="22"/>
+        </w:rPr>
+        <w:t xml:space="preserve">, </w:t>
+      </w:r>
+      <w:proofErr w:type="spellStart"/>
+      <w:r>
+        <w:rPr>
+          <w:sz w:val="22"/>
+          <w:szCs w:val="22"/>
+        </w:rPr>
+        <w:t>indent_sum</w:t>
+      </w:r>
+      <w:proofErr w:type="spellEnd"/>
+      <w:r>
+        <w:rPr>
+          <w:sz w:val="22"/>
+          <w:szCs w:val="22"/>
+        </w:rPr>
+        <w:t xml:space="preserve">) and TCM </w:t>
+      </w:r>
+    </w:p>
+    <w:p>
+      <w:pPr>
+        <w:rPr>
+          <w:sz w:val="22"/>
+          <w:szCs w:val="22"/>
+        </w:rPr>
+      </w:pPr>
+      <w:r>
+        <w:rPr>
+          <w:sz w:val="22"/>
+          <w:szCs w:val="22"/>
+        </w:rPr>
+        <w:t>(</w:t>
+      </w:r>
+      <w:proofErr w:type="spellStart"/>
+      <w:proofErr w:type="gramStart"/>
+      <w:r>
+        <w:rPr>
+          <w:sz w:val="22"/>
+          <w:szCs w:val="22"/>
+        </w:rPr>
+        <w:t>loc</w:t>
+      </w:r>
+      <w:proofErr w:type="spellEnd"/>
+      <w:proofErr w:type="gramEnd"/>
+      <w:r>
+        <w:rPr>
+          <w:sz w:val="22"/>
+          <w:szCs w:val="22"/>
+        </w:rPr>
+        <w:t xml:space="preserve">, </w:t>
+      </w:r>
+      <w:proofErr w:type="spellStart"/>
+      <w:r>
+        <w:rPr>
+          <w:sz w:val="22"/>
+          <w:szCs w:val="22"/>
+        </w:rPr>
+        <w:t>hlen</w:t>
+      </w:r>
+      <w:proofErr w:type="spellEnd"/>
+      <w:r>
+        <w:rPr>
+          <w:sz w:val="22"/>
+          <w:szCs w:val="22"/>
+        </w:rPr>
+        <w:t>,</w:t>
+      </w:r>
+      <w:r>
+        <w:rPr>
+          <w:sz w:val="22"/>
+          <w:szCs w:val="22"/>
+        </w:rPr>
+        <w:t xml:space="preserve"> </w:t>
+      </w:r>
+      <w:proofErr w:type="spellStart"/>
+      <w:r>
+        <w:rPr>
+          <w:sz w:val="22"/>
+          <w:szCs w:val="22"/>
+        </w:rPr>
+        <w:t>maxcy</w:t>
+      </w:r>
+      <w:proofErr w:type="spellEnd"/>
+      <w:r>
+        <w:rPr>
+          <w:sz w:val="22"/>
+          <w:szCs w:val="22"/>
+        </w:rPr>
+        <w:t>,</w:t>
+      </w:r>
+      <w:r>
+        <w:rPr>
+          <w:sz w:val="22"/>
+          <w:szCs w:val="22"/>
+        </w:rPr>
+        <w:t xml:space="preserve"> </w:t>
+      </w:r>
+      <w:proofErr w:type="spellStart"/>
+      <w:r>
+        <w:rPr>
+          <w:sz w:val="22"/>
+          <w:szCs w:val="22"/>
+        </w:rPr>
+        <w:t>totcy</w:t>
+      </w:r>
+      <w:proofErr w:type="spellEnd"/>
+      <w:r>
+        <w:rPr>
+          <w:sz w:val="22"/>
+          <w:szCs w:val="22"/>
+        </w:rPr>
+        <w:t>).</w:t>
+      </w:r>
+    </w:p>
+    <w:p/>
+    <w:p/>
+    <w:p/>
+    <w:p/>
+    <w:p>
+      <w:pPr>
+        <w:rPr>
           <w:b/>
         </w:rPr>
       </w:pPr>
@@ -389,6 +549,54 @@
     <w:p/>
     <w:p>
       <w:pPr>
+        <w:pStyle w:val="ListParagraph"/>
+        <w:numPr>
+          <w:ilvl w:val="0"/>
+          <w:numId w:val="2"/>
+        </w:numPr>
+      </w:pPr>
+      <w:r>
+        <w:t>Negative correlations between TCM and CCM.</w:t>
+      </w:r>
+    </w:p>
+    <w:p>
+      <w:pPr>
+        <w:pStyle w:val="ListParagraph"/>
+        <w:numPr>
+          <w:ilvl w:val="0"/>
+          <w:numId w:val="2"/>
+        </w:numPr>
+      </w:pPr>
+      <w:r>
+        <w:t>LOC is strongly correlated with the other TCM (</w:t>
+      </w:r>
+      <w:proofErr w:type="spellStart"/>
+      <w:r>
+        <w:t>hlen</w:t>
+      </w:r>
+      <w:proofErr w:type="spellEnd"/>
+      <w:r>
+        <w:t xml:space="preserve">, </w:t>
+      </w:r>
+      <w:proofErr w:type="spellStart"/>
+      <w:r>
+        <w:t>maxcy</w:t>
+      </w:r>
+      <w:proofErr w:type="spellEnd"/>
+      <w:r>
+        <w:t xml:space="preserve">, </w:t>
+      </w:r>
+      <w:proofErr w:type="spellStart"/>
+      <w:r>
+        <w:t>totcy</w:t>
+      </w:r>
+      <w:proofErr w:type="spellEnd"/>
+      <w:r>
+        <w:t>).</w:t>
+      </w:r>
+    </w:p>
+    <w:p>
+      <w:pPr>
         <w:rPr>
           <w:b/>
         </w:rPr>
@@ -448,16 +656,19 @@
           <w:b/>
         </w:rPr>
       </w:pPr>
-      <w:r>
-        <w:rPr>
-          <w:b/>
+    </w:p>
+    <w:p/>
+    <w:p>
+      <w:r>
+        <w:rPr>
           <w:noProof/>
         </w:rPr>
+        <w:lastRenderedPageBreak/>
         <w:drawing>
-          <wp:inline distT="0" distB="0" distL="0" distR="0" wp14:anchorId="1CD80B59" wp14:editId="2FD2CF8A">
-            <wp:extent cx="5486400" cy="1398270"/>
-            <wp:effectExtent l="0" t="0" r="0" b="0"/>
-            <wp:docPr id="4" name="Picture 4"/>
+          <wp:inline distT="0" distB="0" distL="0" distR="0" wp14:anchorId="21625A1C" wp14:editId="2E9A4F3A">
+            <wp:extent cx="5478145" cy="1473200"/>
+            <wp:effectExtent l="0" t="0" r="8255" b="0"/>
+            <wp:docPr id="6" name="Picture 6" descr="Macintosh HD:Users:buthainahaldosary:Desktop:RQ3A_Result_Cor.png"/>
             <wp:cNvGraphicFramePr>
               <a:graphicFrameLocks xmlns:a="http://schemas.openxmlformats.org/drawingml/2006/main" noChangeAspect="1"/>
             </wp:cNvGraphicFramePr>
@@ -465,8 +676,10 @@
               <a:graphicData uri="http://schemas.openxmlformats.org/drawingml/2006/picture">
                 <pic:pic xmlns:pic="http://schemas.openxmlformats.org/drawingml/2006/picture">
                   <pic:nvPicPr>
-                    <pic:cNvPr id="0" name="Cor_RQ3A_Result.png"/>
-                    <pic:cNvPicPr/>
+                    <pic:cNvPr id="0" name="Picture 2" descr="Macintosh HD:Users:buthainahaldosary:Desktop:RQ3A_Result_Cor.png"/>
+                    <pic:cNvPicPr>
+                      <a:picLocks noChangeAspect="1" noChangeArrowheads="1"/>
+                    </pic:cNvPicPr>
                   </pic:nvPicPr>
                   <pic:blipFill>
                     <a:blip r:embed="rId8">
@@ -476,18 +689,23 @@
                         </a:ext>
                       </a:extLst>
                     </a:blip>
+                    <a:srcRect/>
                     <a:stretch>
                       <a:fillRect/>
                     </a:stretch>
                   </pic:blipFill>
-                  <pic:spPr>
+                  <pic:spPr bwMode="auto">
                     <a:xfrm>
                       <a:off x="0" y="0"/>
-                      <a:ext cx="5486400" cy="1398270"/>
+                      <a:ext cx="5478145" cy="1473200"/>
                     </a:xfrm>
                     <a:prstGeom prst="rect">
                       <a:avLst/>
                     </a:prstGeom>
+                    <a:noFill/>
+                    <a:ln>
+                      <a:noFill/>
+                    </a:ln>
                   </pic:spPr>
                 </pic:pic>
               </a:graphicData>
@@ -497,11 +715,148 @@
       </w:r>
     </w:p>
     <w:p/>
-    <w:p/>
-    <w:p/>
-    <w:p/>
-    <w:p/>
-    <w:p/>
+    <w:p>
+      <w:pPr>
+        <w:rPr>
+          <w:sz w:val="22"/>
+          <w:szCs w:val="22"/>
+        </w:rPr>
+      </w:pPr>
+      <w:r>
+        <w:rPr>
+          <w:sz w:val="22"/>
+          <w:szCs w:val="22"/>
+        </w:rPr>
+        <w:t xml:space="preserve">- </w:t>
+      </w:r>
+      <w:r>
+        <w:rPr>
+          <w:sz w:val="22"/>
+          <w:szCs w:val="22"/>
+        </w:rPr>
+        <w:t>Poor</w:t>
+      </w:r>
+      <w:r>
+        <w:rPr>
+          <w:sz w:val="22"/>
+          <w:szCs w:val="22"/>
+        </w:rPr>
+        <w:t xml:space="preserve"> correlation between CCM (mods, </w:t>
+      </w:r>
+      <w:proofErr w:type="spellStart"/>
+      <w:r>
+        <w:rPr>
+          <w:sz w:val="22"/>
+          <w:szCs w:val="22"/>
+        </w:rPr>
+        <w:t>hunk_dist</w:t>
+      </w:r>
+      <w:proofErr w:type="spellEnd"/>
+      <w:r>
+        <w:rPr>
+          <w:sz w:val="22"/>
+          <w:szCs w:val="22"/>
+        </w:rPr>
+        <w:t xml:space="preserve">, </w:t>
+      </w:r>
+      <w:proofErr w:type="spellStart"/>
+      <w:r>
+        <w:rPr>
+          <w:sz w:val="22"/>
+          <w:szCs w:val="22"/>
+        </w:rPr>
+        <w:t>indent_sum</w:t>
+      </w:r>
+      <w:proofErr w:type="spellEnd"/>
+      <w:r>
+        <w:rPr>
+          <w:sz w:val="22"/>
+          <w:szCs w:val="22"/>
+        </w:rPr>
+        <w:t xml:space="preserve">) and TCM </w:t>
+      </w:r>
+    </w:p>
+    <w:p>
+      <w:pPr>
+        <w:rPr>
+          <w:sz w:val="22"/>
+          <w:szCs w:val="22"/>
+        </w:rPr>
+      </w:pPr>
+      <w:r>
+        <w:rPr>
+          <w:sz w:val="22"/>
+          <w:szCs w:val="22"/>
+        </w:rPr>
+        <w:t>(</w:t>
+      </w:r>
+      <w:proofErr w:type="spellStart"/>
+      <w:proofErr w:type="gramStart"/>
+      <w:r>
+        <w:rPr>
+          <w:sz w:val="22"/>
+          <w:szCs w:val="22"/>
+        </w:rPr>
+        <w:t>loc</w:t>
+      </w:r>
+      <w:proofErr w:type="spellEnd"/>
+      <w:proofErr w:type="gramEnd"/>
+      <w:r>
+        <w:rPr>
+          <w:sz w:val="22"/>
+          <w:szCs w:val="22"/>
+        </w:rPr>
+        <w:t xml:space="preserve">, </w:t>
+      </w:r>
+      <w:proofErr w:type="spellStart"/>
+      <w:r>
+        <w:rPr>
+          <w:sz w:val="22"/>
+          <w:szCs w:val="22"/>
+        </w:rPr>
+        <w:t>hlen</w:t>
+      </w:r>
+      <w:proofErr w:type="spellEnd"/>
+      <w:r>
+        <w:rPr>
+          <w:sz w:val="22"/>
+          <w:szCs w:val="22"/>
+        </w:rPr>
+        <w:t xml:space="preserve">, </w:t>
+      </w:r>
+      <w:proofErr w:type="spellStart"/>
+      <w:r>
+        <w:rPr>
+          <w:sz w:val="22"/>
+          <w:szCs w:val="22"/>
+        </w:rPr>
+        <w:t>maxcy</w:t>
+      </w:r>
+      <w:proofErr w:type="spellEnd"/>
+      <w:r>
+        <w:rPr>
+          <w:sz w:val="22"/>
+          <w:szCs w:val="22"/>
+        </w:rPr>
+        <w:t xml:space="preserve">, </w:t>
+      </w:r>
+      <w:proofErr w:type="spellStart"/>
+      <w:r>
+        <w:rPr>
+          <w:sz w:val="22"/>
+          <w:szCs w:val="22"/>
+        </w:rPr>
+        <w:t>totcy</w:t>
+      </w:r>
+      <w:proofErr w:type="spellEnd"/>
+      <w:r>
+        <w:rPr>
+          <w:sz w:val="22"/>
+          <w:szCs w:val="22"/>
+        </w:rPr>
+        <w:t>).</w:t>
+      </w:r>
+    </w:p>
     <w:p/>
     <w:p>
       <w:pPr>
@@ -594,9 +949,39 @@
     </w:p>
     <w:p/>
     <w:p>
+      <w:pPr>
+        <w:rPr>
+          <w:sz w:val="22"/>
+          <w:szCs w:val="22"/>
+        </w:rPr>
+      </w:pPr>
       <w:bookmarkStart w:id="0" w:name="_GoBack"/>
-      <w:bookmarkEnd w:id="0"/>
-    </w:p>
+      <w:r>
+        <w:rPr>
+          <w:sz w:val="22"/>
+          <w:szCs w:val="22"/>
+        </w:rPr>
+        <w:t xml:space="preserve">- </w:t>
+      </w:r>
+      <w:proofErr w:type="spellStart"/>
+      <w:r>
+        <w:rPr>
+          <w:sz w:val="22"/>
+          <w:szCs w:val="22"/>
+        </w:rPr>
+        <w:t>Maxcy</w:t>
+      </w:r>
+      <w:proofErr w:type="spellEnd"/>
+      <w:r>
+        <w:rPr>
+          <w:sz w:val="22"/>
+          <w:szCs w:val="22"/>
+        </w:rPr>
+        <w:t xml:space="preserve"> has a negative correlation with mods.</w:t>
+      </w:r>
+    </w:p>
+    <w:bookmarkEnd w:id="0"/>
+    <w:p/>
     <w:sectPr>
       <w:pgSz w:w="12240" w:h="15840"/>
       <w:pgMar w:top="1440" w:right="1800" w:bottom="1440" w:left="1800" w:header="708" w:footer="708" w:gutter="0"/>
@@ -610,6 +995,119 @@
 <file path=word/numbering.xml><?xml version="1.0" encoding="utf-8"?>
 <w:numbering xmlns:wpc="http://schemas.microsoft.com/office/word/2010/wordprocessingCanvas" xmlns:mo="http://schemas.microsoft.com/office/mac/office/2008/main" xmlns:mc="http://schemas.openxmlformats.org/markup-compatibility/2006" xmlns:mv="urn:schemas-microsoft-com:mac:vml" xmlns:o="urn:schemas-microsoft-com:office:office" xmlns:r="http://schemas.openxmlformats.org/officeDocument/2006/relationships" xmlns:m="http://schemas.openxmlformats.org/officeDocument/2006/math" xmlns:v="urn:schemas-microsoft-com:vml" xmlns:wp14="http://schemas.microsoft.com/office/word/2010/wordprocessingDrawing" xmlns:wp="http://schemas.openxmlformats.org/drawingml/2006/wordprocessingDrawing" xmlns:w10="urn:schemas-microsoft-com:office:word" xmlns:w="http://schemas.openxmlformats.org/wordprocessingml/2006/main" xmlns:w14="http://schemas.microsoft.com/office/word/2010/wordml" xmlns:wpg="http://schemas.microsoft.com/office/word/2010/wordprocessingGroup" xmlns:wpi="http://schemas.microsoft.com/office/word/2010/wordprocessingInk" xmlns:wne="http://schemas.microsoft.com/office/word/2006/wordml" xmlns:wps="http://schemas.microsoft.com/office/word/2010/wordprocessingShape" mc:Ignorable="w14 wp14">
   <w:abstractNum w:abstractNumId="0">
+    <w:nsid w:val="2C296F00"/>
+    <w:multiLevelType w:val="hybridMultilevel"/>
+    <w:tmpl w:val="687E2E6A"/>
+    <w:lvl w:ilvl="0" w:tplc="F5848308">
+      <w:start w:val="6"/>
+      <w:numFmt w:val="bullet"/>
+      <w:lvlText w:val="-"/>
+      <w:lvlJc w:val="left"/>
+      <w:pPr>
+        <w:ind w:left="720" w:hanging="360"/>
+      </w:pPr>
+      <w:rPr>
+        <w:rFonts w:ascii="Cambria" w:eastAsiaTheme="minorEastAsia" w:hAnsi="Cambria" w:cstheme="minorBidi" w:hint="default"/>
+      </w:rPr>
+    </w:lvl>
+    <w:lvl w:ilvl="1" w:tplc="04090003" w:tentative="1">
+      <w:start w:val="1"/>
+      <w:numFmt w:val="bullet"/>
+      <w:lvlText w:val="o"/>
+      <w:lvlJc w:val="left"/>
+      <w:pPr>
+        <w:ind w:left="1440" w:hanging="360"/>
+      </w:pPr>
+      <w:rPr>
+        <w:rFonts w:ascii="Courier New" w:hAnsi="Courier New" w:hint="default"/>
+      </w:rPr>
+    </w:lvl>
+    <w:lvl w:ilvl="2" w:tplc="04090005" w:tentative="1">
+      <w:start w:val="1"/>
+      <w:numFmt w:val="bullet"/>
+      <w:lvlText w:val=""/>
+      <w:lvlJc w:val="left"/>
+      <w:pPr>
+        <w:ind w:left="2160" w:hanging="360"/>
+      </w:pPr>
+      <w:rPr>
+        <w:rFonts w:ascii="Wingdings" w:hAnsi="Wingdings" w:hint="default"/>
+      </w:rPr>
+    </w:lvl>
+    <w:lvl w:ilvl="3" w:tplc="04090001" w:tentative="1">
+      <w:start w:val="1"/>
+      <w:numFmt w:val="bullet"/>
+      <w:lvlText w:val=""/>
+      <w:lvlJc w:val="left"/>
+      <w:pPr>
+        <w:ind w:left="2880" w:hanging="360"/>
+      </w:pPr>
+      <w:rPr>
+        <w:rFonts w:ascii="Symbol" w:hAnsi="Symbol" w:hint="default"/>
+      </w:rPr>
+    </w:lvl>
+    <w:lvl w:ilvl="4" w:tplc="04090003" w:tentative="1">
+      <w:start w:val="1"/>
+      <w:numFmt w:val="bullet"/>
+      <w:lvlText w:val="o"/>
+      <w:lvlJc w:val="left"/>
+      <w:pPr>
+        <w:ind w:left="3600" w:hanging="360"/>
+      </w:pPr>
+      <w:rPr>
+        <w:rFonts w:ascii="Courier New" w:hAnsi="Courier New" w:hint="default"/>
+      </w:rPr>
+    </w:lvl>
+    <w:lvl w:ilvl="5" w:tplc="04090005" w:tentative="1">
+      <w:start w:val="1"/>
+      <w:numFmt w:val="bullet"/>
+      <w:lvlText w:val=""/>
+      <w:lvlJc w:val="left"/>
+      <w:pPr>
+        <w:ind w:left="4320" w:hanging="360"/>
+      </w:pPr>
+      <w:rPr>
+        <w:rFonts w:ascii="Wingdings" w:hAnsi="Wingdings" w:hint="default"/>
+      </w:rPr>
+    </w:lvl>
+    <w:lvl w:ilvl="6" w:tplc="04090001" w:tentative="1">
+      <w:start w:val="1"/>
+      <w:numFmt w:val="bullet"/>
+      <w:lvlText w:val=""/>
+      <w:lvlJc w:val="left"/>
+      <w:pPr>
+        <w:ind w:left="5040" w:hanging="360"/>
+      </w:pPr>
+      <w:rPr>
+        <w:rFonts w:ascii="Symbol" w:hAnsi="Symbol" w:hint="default"/>
+      </w:rPr>
+    </w:lvl>
+    <w:lvl w:ilvl="7" w:tplc="04090003" w:tentative="1">
+      <w:start w:val="1"/>
+      <w:numFmt w:val="bullet"/>
+      <w:lvlText w:val="o"/>
+      <w:lvlJc w:val="left"/>
+      <w:pPr>
+        <w:ind w:left="5760" w:hanging="360"/>
+      </w:pPr>
+      <w:rPr>
+        <w:rFonts w:ascii="Courier New" w:hAnsi="Courier New" w:hint="default"/>
+      </w:rPr>
+    </w:lvl>
+    <w:lvl w:ilvl="8" w:tplc="04090005" w:tentative="1">
+      <w:start w:val="1"/>
+      <w:numFmt w:val="bullet"/>
+      <w:lvlText w:val=""/>
+      <w:lvlJc w:val="left"/>
+      <w:pPr>
+        <w:ind w:left="6480" w:hanging="360"/>
+      </w:pPr>
+      <w:rPr>
+        <w:rFonts w:ascii="Wingdings" w:hAnsi="Wingdings" w:hint="default"/>
+      </w:rPr>
+    </w:lvl>
+  </w:abstractNum>
+  <w:abstractNum w:abstractNumId="1">
     <w:nsid w:val="789410D3"/>
     <w:multiLevelType w:val="hybridMultilevel"/>
     <w:tmpl w:val="4202B31C"/>
@@ -723,6 +1221,9 @@
     </w:lvl>
   </w:abstractNum>
   <w:num w:numId="1">
+    <w:abstractNumId w:val="1"/>
+  </w:num>
+  <w:num w:numId="2">
     <w:abstractNumId w:val="0"/>
   </w:num>
 </w:numbering>

</xml_diff>

<commit_message>
Added time series data, updated Interpretation document accordingly.
</commit_message>
<xml_diff>
--- a/Data Analysis/Interpretation.docx
+++ b/Data Analysis/Interpretation.docx
@@ -46,6 +46,323 @@
         </w:rPr>
         <w:t>RQ1)</w:t>
       </w:r>
+    </w:p>
+    <w:p>
+      <w:pPr>
+        <w:rPr>
+          <w:rFonts w:ascii="Cambria" w:hAnsi="Cambria" w:cs="Cambria"/>
+          <w:b/>
+          <w:u w:val="single"/>
+        </w:rPr>
+      </w:pPr>
+    </w:p>
+    <w:p>
+      <w:pPr>
+        <w:pStyle w:val="PlainText"/>
+      </w:pPr>
+      <w:r>
+        <w:rPr>
+          <w:highlight w:val="yellow"/>
+        </w:rPr>
+        <w:t>--</w:t>
+      </w:r>
+      <w:proofErr w:type="gramStart"/>
+      <w:r>
+        <w:rPr>
+          <w:highlight w:val="yellow"/>
+        </w:rPr>
+        <w:t>uses</w:t>
+      </w:r>
+      <w:proofErr w:type="gramEnd"/>
+      <w:r>
+        <w:rPr>
+          <w:highlight w:val="yellow"/>
+        </w:rPr>
+        <w:t xml:space="preserve"> the table </w:t>
+      </w:r>
+      <w:proofErr w:type="spellStart"/>
+      <w:r>
+        <w:rPr>
+          <w:highlight w:val="yellow"/>
+        </w:rPr>
+        <w:t>cmetrics_dif</w:t>
+      </w:r>
+      <w:proofErr w:type="spellEnd"/>
+      <w:r>
+        <w:rPr>
+          <w:highlight w:val="yellow"/>
+        </w:rPr>
+        <w:t>, which is the difference between the traditional complexity measures at each revision, also dumps the change complexity measures for comparison purposes</w:t>
+      </w:r>
+    </w:p>
+    <w:p>
+      <w:pPr>
+        <w:pStyle w:val="PlainText"/>
+      </w:pPr>
+    </w:p>
+    <w:p>
+      <w:pPr>
+        <w:pStyle w:val="PlainText"/>
+      </w:pPr>
+      <w:r>
+        <w:tab/>
+      </w:r>
+    </w:p>
+    <w:p>
+      <w:pPr>
+        <w:pStyle w:val="PlainText"/>
+      </w:pPr>
+    </w:p>
+    <w:p>
+      <w:pPr>
+        <w:pStyle w:val="PlainText"/>
+      </w:pPr>
+      <w:r>
+        <w:t>\</w:t>
+      </w:r>
+      <w:proofErr w:type="gramStart"/>
+      <w:r>
+        <w:t>o</w:t>
+      </w:r>
+      <w:proofErr w:type="gramEnd"/>
+      <w:r>
+        <w:t xml:space="preserve"> '~/</w:t>
+      </w:r>
+      <w:proofErr w:type="spellStart"/>
+      <w:r>
+        <w:t>mining_procedure</w:t>
+      </w:r>
+      <w:proofErr w:type="spellEnd"/>
+      <w:r>
+        <w:t>/complexity/r/in/difference.in'</w:t>
+      </w:r>
+    </w:p>
+    <w:p>
+      <w:pPr>
+        <w:pStyle w:val="PlainText"/>
+      </w:pPr>
+      <w:proofErr w:type="gramStart"/>
+      <w:r>
+        <w:t>select</w:t>
+      </w:r>
+      <w:proofErr w:type="gramEnd"/>
+      <w:r>
+        <w:t xml:space="preserve"> files, mods, hunks, </w:t>
+      </w:r>
+      <w:proofErr w:type="spellStart"/>
+      <w:r>
+        <w:t>hunk_dist</w:t>
+      </w:r>
+      <w:proofErr w:type="spellEnd"/>
+      <w:r>
+        <w:t xml:space="preserve">, </w:t>
+      </w:r>
+      <w:proofErr w:type="spellStart"/>
+      <w:r>
+        <w:t>indent_sum</w:t>
+      </w:r>
+      <w:proofErr w:type="spellEnd"/>
+      <w:r>
+        <w:t xml:space="preserve">, </w:t>
+      </w:r>
+      <w:proofErr w:type="spellStart"/>
+      <w:r>
+        <w:t>indent_std_dev</w:t>
+      </w:r>
+      <w:proofErr w:type="spellEnd"/>
+      <w:r>
+        <w:t xml:space="preserve">, </w:t>
+      </w:r>
+      <w:proofErr w:type="spellStart"/>
+      <w:r>
+        <w:t>loc</w:t>
+      </w:r>
+      <w:proofErr w:type="spellEnd"/>
+      <w:r>
+        <w:t xml:space="preserve">, </w:t>
+      </w:r>
+      <w:proofErr w:type="spellStart"/>
+      <w:r>
+        <w:t>funcs</w:t>
+      </w:r>
+      <w:proofErr w:type="spellEnd"/>
+      <w:r>
+        <w:t xml:space="preserve">, </w:t>
+      </w:r>
+      <w:proofErr w:type="spellStart"/>
+      <w:r>
+        <w:t>blks</w:t>
+      </w:r>
+      <w:proofErr w:type="spellEnd"/>
+      <w:r>
+        <w:t xml:space="preserve">, </w:t>
+      </w:r>
+      <w:proofErr w:type="spellStart"/>
+      <w:r>
+        <w:t>coml</w:t>
+      </w:r>
+      <w:proofErr w:type="spellEnd"/>
+      <w:r>
+        <w:t xml:space="preserve">, </w:t>
+      </w:r>
+      <w:proofErr w:type="spellStart"/>
+      <w:r>
+        <w:t>hlen</w:t>
+      </w:r>
+      <w:proofErr w:type="spellEnd"/>
+      <w:r>
+        <w:t xml:space="preserve">, </w:t>
+      </w:r>
+      <w:proofErr w:type="spellStart"/>
+      <w:r>
+        <w:t>hlevel</w:t>
+      </w:r>
+      <w:proofErr w:type="spellEnd"/>
+      <w:r>
+        <w:t xml:space="preserve">, </w:t>
+      </w:r>
+      <w:proofErr w:type="spellStart"/>
+      <w:r>
+        <w:t>hmd</w:t>
+      </w:r>
+      <w:proofErr w:type="spellEnd"/>
+      <w:r>
+        <w:t xml:space="preserve">, </w:t>
+      </w:r>
+      <w:proofErr w:type="spellStart"/>
+      <w:r>
+        <w:t>maxcy</w:t>
+      </w:r>
+      <w:proofErr w:type="spellEnd"/>
+      <w:r>
+        <w:t xml:space="preserve">, </w:t>
+      </w:r>
+      <w:proofErr w:type="spellStart"/>
+      <w:r>
+        <w:t>mincy</w:t>
+      </w:r>
+      <w:proofErr w:type="spellEnd"/>
+      <w:r>
+        <w:t xml:space="preserve">, </w:t>
+      </w:r>
+      <w:proofErr w:type="spellStart"/>
+      <w:r>
+        <w:t>avgcy</w:t>
+      </w:r>
+      <w:proofErr w:type="spellEnd"/>
+      <w:r>
+        <w:t xml:space="preserve">, </w:t>
+      </w:r>
+      <w:proofErr w:type="spellStart"/>
+      <w:r>
+        <w:t>medcy</w:t>
+      </w:r>
+      <w:proofErr w:type="spellEnd"/>
+      <w:r>
+        <w:t xml:space="preserve">, </w:t>
+      </w:r>
+      <w:proofErr w:type="spellStart"/>
+      <w:r>
+        <w:t>totcy</w:t>
+      </w:r>
+      <w:proofErr w:type="spellEnd"/>
+      <w:r>
+        <w:t xml:space="preserve"> from </w:t>
+      </w:r>
+      <w:proofErr w:type="spellStart"/>
+      <w:r>
+        <w:t>change_complexity</w:t>
+      </w:r>
+      <w:proofErr w:type="spellEnd"/>
+      <w:r>
+        <w:t xml:space="preserve"> c, </w:t>
+      </w:r>
+      <w:proofErr w:type="spellStart"/>
+      <w:r>
+        <w:t>cmetrics_dif</w:t>
+      </w:r>
+      <w:proofErr w:type="spellEnd"/>
+      <w:r>
+        <w:t xml:space="preserve"> s, </w:t>
+      </w:r>
+      <w:proofErr w:type="spellStart"/>
+      <w:r>
+        <w:t>git_commit</w:t>
+      </w:r>
+      <w:proofErr w:type="spellEnd"/>
+      <w:r>
+        <w:t xml:space="preserve"> g where </w:t>
+      </w:r>
+      <w:proofErr w:type="spellStart"/>
+      <w:r>
+        <w:t>c.commit</w:t>
+      </w:r>
+      <w:proofErr w:type="spellEnd"/>
+      <w:r>
+        <w:t xml:space="preserve"> = </w:t>
+      </w:r>
+      <w:proofErr w:type="spellStart"/>
+      <w:r>
+        <w:t>s.commit</w:t>
+      </w:r>
+      <w:proofErr w:type="spellEnd"/>
+      <w:r>
+        <w:t xml:space="preserve"> and </w:t>
+      </w:r>
+      <w:proofErr w:type="spellStart"/>
+      <w:r>
+        <w:t>s.commit</w:t>
+      </w:r>
+      <w:proofErr w:type="spellEnd"/>
+      <w:r>
+        <w:t xml:space="preserve"> = </w:t>
+      </w:r>
+      <w:proofErr w:type="spellStart"/>
+      <w:r>
+        <w:t>g.commit</w:t>
+      </w:r>
+      <w:proofErr w:type="spellEnd"/>
+      <w:r>
+        <w:t xml:space="preserve"> order by </w:t>
+      </w:r>
+      <w:proofErr w:type="spellStart"/>
+      <w:r>
+        <w:t>committer_dt</w:t>
+      </w:r>
+      <w:proofErr w:type="spellEnd"/>
+      <w:r>
+        <w:t xml:space="preserve"> </w:t>
+      </w:r>
+      <w:proofErr w:type="spellStart"/>
+      <w:r>
+        <w:t>asc</w:t>
+      </w:r>
+      <w:proofErr w:type="spellEnd"/>
+      <w:r>
+        <w:t>;</w:t>
+      </w:r>
+    </w:p>
+    <w:p>
+      <w:pPr>
+        <w:pStyle w:val="PlainText"/>
+      </w:pPr>
+      <w:r>
+        <w:t>\</w:t>
+      </w:r>
+      <w:proofErr w:type="gramStart"/>
+      <w:r>
+        <w:t>o</w:t>
+      </w:r>
+      <w:proofErr w:type="gramEnd"/>
+    </w:p>
+    <w:p>
+      <w:pPr>
+        <w:rPr>
+          <w:rFonts w:ascii="Cambria" w:hAnsi="Cambria" w:cs="Cambria"/>
+          <w:b/>
+          <w:u w:val="single"/>
+        </w:rPr>
+      </w:pPr>
     </w:p>
     <w:p>
       <w:pPr>
@@ -398,9 +715,73 @@
       </w:r>
     </w:p>
     <w:p/>
+    <w:p>
+      <w:r>
+        <w:rPr>
+          <w:noProof/>
+        </w:rPr>
+        <mc:AlternateContent>
+          <mc:Choice Requires="wps">
+            <w:drawing>
+              <wp:anchor distT="0" distB="0" distL="114300" distR="114300" simplePos="0" relativeHeight="251659264" behindDoc="0" locked="0" layoutInCell="1" allowOverlap="1" wp14:anchorId="3168808B" wp14:editId="6AB7CBE9">
+                <wp:simplePos x="0" y="0"/>
+                <wp:positionH relativeFrom="column">
+                  <wp:posOffset>0</wp:posOffset>
+                </wp:positionH>
+                <wp:positionV relativeFrom="paragraph">
+                  <wp:posOffset>90805</wp:posOffset>
+                </wp:positionV>
+                <wp:extent cx="5372100" cy="0"/>
+                <wp:effectExtent l="50800" t="25400" r="63500" b="101600"/>
+                <wp:wrapNone/>
+                <wp:docPr id="3" name="Straight Connector 3"/>
+                <wp:cNvGraphicFramePr/>
+                <a:graphic xmlns:a="http://schemas.openxmlformats.org/drawingml/2006/main">
+                  <a:graphicData uri="http://schemas.microsoft.com/office/word/2010/wordprocessingShape">
+                    <wps:wsp>
+                      <wps:cNvCnPr/>
+                      <wps:spPr>
+                        <a:xfrm>
+                          <a:off x="0" y="0"/>
+                          <a:ext cx="5372100" cy="0"/>
+                        </a:xfrm>
+                        <a:prstGeom prst="line">
+                          <a:avLst/>
+                        </a:prstGeom>
+                      </wps:spPr>
+                      <wps:style>
+                        <a:lnRef idx="2">
+                          <a:schemeClr val="accent1"/>
+                        </a:lnRef>
+                        <a:fillRef idx="0">
+                          <a:schemeClr val="accent1"/>
+                        </a:fillRef>
+                        <a:effectRef idx="1">
+                          <a:schemeClr val="accent1"/>
+                        </a:effectRef>
+                        <a:fontRef idx="minor">
+                          <a:schemeClr val="tx1"/>
+                        </a:fontRef>
+                      </wps:style>
+                      <wps:bodyPr/>
+                    </wps:wsp>
+                  </a:graphicData>
+                </a:graphic>
+              </wp:anchor>
+            </w:drawing>
+          </mc:Choice>
+          <mc:Fallback>
+            <w:pict>
+              <v:line id="Straight Connector 3" o:spid="_x0000_s1026" style="position:absolute;z-index:251659264;visibility:visible;mso-wrap-style:square;mso-wrap-distance-left:9pt;mso-wrap-distance-top:0;mso-wrap-distance-right:9pt;mso-wrap-distance-bottom:0;mso-position-horizontal:absolute;mso-position-horizontal-relative:text;mso-position-vertical:absolute;mso-position-vertical-relative:text" from="0,7.15pt" to="423pt,7.15pt" o:gfxdata="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" strokecolor="#4f81bd [3204]" strokeweight="2pt">
+                <v:shadow on="t" opacity="24903f" mv:blur="40000f" origin=",.5" offset="0,20000emu"/>
+              </v:line>
+            </w:pict>
+          </mc:Fallback>
+        </mc:AlternateContent>
+      </w:r>
+    </w:p>
     <w:p/>
     <w:p/>
-    <w:p/>
     <w:p>
       <w:pPr>
         <w:rPr>
@@ -413,6 +794,283 @@
         </w:rPr>
         <w:t>RQ2)</w:t>
       </w:r>
+    </w:p>
+    <w:p>
+      <w:pPr>
+        <w:pStyle w:val="PlainText"/>
+      </w:pPr>
+      <w:r>
+        <w:rPr>
+          <w:highlight w:val="yellow"/>
+        </w:rPr>
+        <w:t>--</w:t>
+      </w:r>
+      <w:proofErr w:type="gramStart"/>
+      <w:r>
+        <w:rPr>
+          <w:highlight w:val="yellow"/>
+        </w:rPr>
+        <w:t>sum</w:t>
+      </w:r>
+      <w:proofErr w:type="gramEnd"/>
+      <w:r>
+        <w:rPr>
+          <w:highlight w:val="yellow"/>
+        </w:rPr>
+        <w:t xml:space="preserve"> of change complexity measures, and compare with traditional complexity measures at each commit</w:t>
+      </w:r>
+      <w:r>
+        <w:rPr>
+          <w:highlight w:val="yellow"/>
+        </w:rPr>
+        <w:t>, but only consider the last 1000 commits when summing CCM</w:t>
+      </w:r>
+    </w:p>
+    <w:p>
+      <w:pPr>
+        <w:pStyle w:val="PlainText"/>
+      </w:pPr>
+    </w:p>
+    <w:p>
+      <w:pPr>
+        <w:pStyle w:val="PlainText"/>
+      </w:pPr>
+      <w:r>
+        <w:t>\</w:t>
+      </w:r>
+      <w:proofErr w:type="gramStart"/>
+      <w:r>
+        <w:t>o</w:t>
+      </w:r>
+      <w:proofErr w:type="gramEnd"/>
+      <w:r>
+        <w:t xml:space="preserve"> '~/</w:t>
+      </w:r>
+      <w:proofErr w:type="spellStart"/>
+      <w:r>
+        <w:t>mining_procedure</w:t>
+      </w:r>
+      <w:proofErr w:type="spellEnd"/>
+      <w:r>
+        <w:t>/complexity/r/in/change_decay_1000.in'</w:t>
+      </w:r>
+    </w:p>
+    <w:p>
+      <w:pPr>
+        <w:pStyle w:val="PlainText"/>
+      </w:pPr>
+      <w:proofErr w:type="gramStart"/>
+      <w:r>
+        <w:t>select</w:t>
+      </w:r>
+      <w:proofErr w:type="gramEnd"/>
+      <w:r>
+        <w:t xml:space="preserve"> files, mods, hunks, </w:t>
+      </w:r>
+      <w:proofErr w:type="spellStart"/>
+      <w:r>
+        <w:t>hunk_dist</w:t>
+      </w:r>
+      <w:proofErr w:type="spellEnd"/>
+      <w:r>
+        <w:t xml:space="preserve">, </w:t>
+      </w:r>
+      <w:proofErr w:type="spellStart"/>
+      <w:r>
+        <w:t>indent_sum</w:t>
+      </w:r>
+      <w:proofErr w:type="spellEnd"/>
+      <w:r>
+        <w:t xml:space="preserve">, </w:t>
+      </w:r>
+      <w:proofErr w:type="spellStart"/>
+      <w:r>
+        <w:t>indent_std_dev</w:t>
+      </w:r>
+      <w:proofErr w:type="spellEnd"/>
+      <w:r>
+        <w:t xml:space="preserve">, </w:t>
+      </w:r>
+      <w:proofErr w:type="spellStart"/>
+      <w:r>
+        <w:t>loc</w:t>
+      </w:r>
+      <w:proofErr w:type="spellEnd"/>
+      <w:r>
+        <w:t xml:space="preserve">, </w:t>
+      </w:r>
+      <w:proofErr w:type="spellStart"/>
+      <w:r>
+        <w:t>funcs</w:t>
+      </w:r>
+      <w:proofErr w:type="spellEnd"/>
+      <w:r>
+        <w:t xml:space="preserve">, </w:t>
+      </w:r>
+      <w:proofErr w:type="spellStart"/>
+      <w:r>
+        <w:t>blks</w:t>
+      </w:r>
+      <w:proofErr w:type="spellEnd"/>
+      <w:r>
+        <w:t xml:space="preserve">, </w:t>
+      </w:r>
+      <w:proofErr w:type="spellStart"/>
+      <w:r>
+        <w:t>coml</w:t>
+      </w:r>
+      <w:proofErr w:type="spellEnd"/>
+      <w:r>
+        <w:t xml:space="preserve">, </w:t>
+      </w:r>
+      <w:proofErr w:type="spellStart"/>
+      <w:r>
+        <w:t>hlen</w:t>
+      </w:r>
+      <w:proofErr w:type="spellEnd"/>
+      <w:r>
+        <w:t xml:space="preserve">, </w:t>
+      </w:r>
+      <w:proofErr w:type="spellStart"/>
+      <w:r>
+        <w:t>hlevel</w:t>
+      </w:r>
+      <w:proofErr w:type="spellEnd"/>
+      <w:r>
+        <w:t xml:space="preserve">, </w:t>
+      </w:r>
+      <w:proofErr w:type="spellStart"/>
+      <w:r>
+        <w:t>hmd</w:t>
+      </w:r>
+      <w:proofErr w:type="spellEnd"/>
+      <w:r>
+        <w:t xml:space="preserve">, </w:t>
+      </w:r>
+      <w:proofErr w:type="spellStart"/>
+      <w:r>
+        <w:t>maxcy</w:t>
+      </w:r>
+      <w:proofErr w:type="spellEnd"/>
+      <w:r>
+        <w:t xml:space="preserve">, </w:t>
+      </w:r>
+      <w:proofErr w:type="spellStart"/>
+      <w:r>
+        <w:t>mincy</w:t>
+      </w:r>
+      <w:proofErr w:type="spellEnd"/>
+      <w:r>
+        <w:t xml:space="preserve">, </w:t>
+      </w:r>
+      <w:proofErr w:type="spellStart"/>
+      <w:r>
+        <w:t>avgcy</w:t>
+      </w:r>
+      <w:proofErr w:type="spellEnd"/>
+      <w:r>
+        <w:t xml:space="preserve">, </w:t>
+      </w:r>
+      <w:proofErr w:type="spellStart"/>
+      <w:r>
+        <w:t>medcy</w:t>
+      </w:r>
+      <w:proofErr w:type="spellEnd"/>
+      <w:r>
+        <w:t xml:space="preserve">, </w:t>
+      </w:r>
+      <w:proofErr w:type="spellStart"/>
+      <w:r>
+        <w:t>totcy</w:t>
+      </w:r>
+      <w:proofErr w:type="spellEnd"/>
+      <w:r>
+        <w:t xml:space="preserve"> from change_decay_1000 c, </w:t>
+      </w:r>
+      <w:proofErr w:type="spellStart"/>
+      <w:r>
+        <w:t>cmetrics_sum</w:t>
+      </w:r>
+      <w:proofErr w:type="spellEnd"/>
+      <w:r>
+        <w:t xml:space="preserve"> s, </w:t>
+      </w:r>
+      <w:proofErr w:type="spellStart"/>
+      <w:r>
+        <w:t>git_commit</w:t>
+      </w:r>
+      <w:proofErr w:type="spellEnd"/>
+      <w:r>
+        <w:t xml:space="preserve"> g where </w:t>
+      </w:r>
+      <w:proofErr w:type="spellStart"/>
+      <w:r>
+        <w:t>c.commit</w:t>
+      </w:r>
+      <w:proofErr w:type="spellEnd"/>
+      <w:r>
+        <w:t xml:space="preserve"> = </w:t>
+      </w:r>
+      <w:proofErr w:type="spellStart"/>
+      <w:r>
+        <w:t>s.commit</w:t>
+      </w:r>
+      <w:proofErr w:type="spellEnd"/>
+      <w:r>
+        <w:t xml:space="preserve"> and </w:t>
+      </w:r>
+      <w:proofErr w:type="spellStart"/>
+      <w:r>
+        <w:t>s.commit</w:t>
+      </w:r>
+      <w:proofErr w:type="spellEnd"/>
+      <w:r>
+        <w:t xml:space="preserve"> = </w:t>
+      </w:r>
+      <w:proofErr w:type="spellStart"/>
+      <w:r>
+        <w:t>g.commit</w:t>
+      </w:r>
+      <w:proofErr w:type="spellEnd"/>
+      <w:r>
+        <w:t xml:space="preserve"> order by </w:t>
+      </w:r>
+      <w:proofErr w:type="spellStart"/>
+      <w:r>
+        <w:t>committer_dt</w:t>
+      </w:r>
+      <w:proofErr w:type="spellEnd"/>
+      <w:r>
+        <w:t xml:space="preserve"> </w:t>
+      </w:r>
+      <w:proofErr w:type="spellStart"/>
+      <w:r>
+        <w:t>asc</w:t>
+      </w:r>
+      <w:proofErr w:type="spellEnd"/>
+      <w:r>
+        <w:t>;</w:t>
+      </w:r>
+    </w:p>
+    <w:p>
+      <w:pPr>
+        <w:pStyle w:val="PlainText"/>
+      </w:pPr>
+      <w:r>
+        <w:t>\</w:t>
+      </w:r>
+      <w:proofErr w:type="gramStart"/>
+      <w:r>
+        <w:t>o</w:t>
+      </w:r>
+      <w:proofErr w:type="gramEnd"/>
+    </w:p>
+    <w:p>
+      <w:pPr>
+        <w:rPr>
+          <w:b/>
+        </w:rPr>
+      </w:pPr>
     </w:p>
     <w:p/>
     <w:p>
@@ -424,6 +1082,7 @@
           <w:highlight w:val="green"/>
           <w:u w:val="single"/>
         </w:rPr>
+        <w:lastRenderedPageBreak/>
         <w:t>TCMv</w:t>
       </w:r>
       <w:proofErr w:type="spellEnd"/>
@@ -603,10 +1262,338 @@
       </w:pPr>
       <w:r>
         <w:rPr>
-          <w:b/>
-        </w:rPr>
-        <w:t>RQ3)</w:t>
-      </w:r>
+          <w:noProof/>
+        </w:rPr>
+        <mc:AlternateContent>
+          <mc:Choice Requires="wps">
+            <w:drawing>
+              <wp:anchor distT="0" distB="0" distL="114300" distR="114300" simplePos="0" relativeHeight="251661312" behindDoc="0" locked="0" layoutInCell="1" allowOverlap="1" wp14:anchorId="3AD134FA" wp14:editId="39B669CC">
+                <wp:simplePos x="0" y="0"/>
+                <wp:positionH relativeFrom="column">
+                  <wp:posOffset>0</wp:posOffset>
+                </wp:positionH>
+                <wp:positionV relativeFrom="paragraph">
+                  <wp:posOffset>38735</wp:posOffset>
+                </wp:positionV>
+                <wp:extent cx="5372100" cy="0"/>
+                <wp:effectExtent l="50800" t="25400" r="63500" b="101600"/>
+                <wp:wrapNone/>
+                <wp:docPr id="4" name="Straight Connector 4"/>
+                <wp:cNvGraphicFramePr/>
+                <a:graphic xmlns:a="http://schemas.openxmlformats.org/drawingml/2006/main">
+                  <a:graphicData uri="http://schemas.microsoft.com/office/word/2010/wordprocessingShape">
+                    <wps:wsp>
+                      <wps:cNvCnPr/>
+                      <wps:spPr>
+                        <a:xfrm>
+                          <a:off x="0" y="0"/>
+                          <a:ext cx="5372100" cy="0"/>
+                        </a:xfrm>
+                        <a:prstGeom prst="line">
+                          <a:avLst/>
+                        </a:prstGeom>
+                      </wps:spPr>
+                      <wps:style>
+                        <a:lnRef idx="2">
+                          <a:schemeClr val="accent1"/>
+                        </a:lnRef>
+                        <a:fillRef idx="0">
+                          <a:schemeClr val="accent1"/>
+                        </a:fillRef>
+                        <a:effectRef idx="1">
+                          <a:schemeClr val="accent1"/>
+                        </a:effectRef>
+                        <a:fontRef idx="minor">
+                          <a:schemeClr val="tx1"/>
+                        </a:fontRef>
+                      </wps:style>
+                      <wps:bodyPr/>
+                    </wps:wsp>
+                  </a:graphicData>
+                </a:graphic>
+              </wp:anchor>
+            </w:drawing>
+          </mc:Choice>
+          <mc:Fallback>
+            <w:pict>
+              <v:line id="Straight Connector 4" o:spid="_x0000_s1026" style="position:absolute;z-index:251661312;visibility:visible;mso-wrap-style:square;mso-wrap-distance-left:9pt;mso-wrap-distance-top:0;mso-wrap-distance-right:9pt;mso-wrap-distance-bottom:0;mso-position-horizontal:absolute;mso-position-horizontal-relative:text;mso-position-vertical:absolute;mso-position-vertical-relative:text" from="0,3.05pt" to="423pt,3.05pt" o:gfxdata="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" strokecolor="#4f81bd [3204]" strokeweight="2pt">
+                <v:shadow on="t" opacity="24903f" mv:blur="40000f" origin=",.5" offset="0,20000emu"/>
+              </v:line>
+            </w:pict>
+          </mc:Fallback>
+        </mc:AlternateContent>
+      </w:r>
+    </w:p>
+    <w:p>
+      <w:pPr>
+        <w:rPr>
+          <w:b/>
+        </w:rPr>
+      </w:pPr>
+      <w:r>
+        <w:rPr>
+          <w:b/>
+        </w:rPr>
+        <w:t>RQ3</w:t>
+      </w:r>
+      <w:r>
+        <w:rPr>
+          <w:b/>
+        </w:rPr>
+        <w:t>A</w:t>
+      </w:r>
+      <w:r>
+        <w:rPr>
+          <w:b/>
+        </w:rPr>
+        <w:t>)</w:t>
+      </w:r>
+    </w:p>
+    <w:p>
+      <w:pPr>
+        <w:pStyle w:val="PlainText"/>
+      </w:pPr>
+    </w:p>
+    <w:p>
+      <w:pPr>
+        <w:pStyle w:val="PlainText"/>
+      </w:pPr>
+      <w:r>
+        <w:t>\</w:t>
+      </w:r>
+      <w:proofErr w:type="gramStart"/>
+      <w:r>
+        <w:t>o</w:t>
+      </w:r>
+      <w:proofErr w:type="gramEnd"/>
+      <w:r>
+        <w:t xml:space="preserve"> '~/</w:t>
+      </w:r>
+      <w:proofErr w:type="spellStart"/>
+      <w:r>
+        <w:t>mining_procedure</w:t>
+      </w:r>
+      <w:proofErr w:type="spellEnd"/>
+      <w:r>
+        <w:t>/complexity/r/in/sc_dk.in'</w:t>
+      </w:r>
+    </w:p>
+    <w:p>
+      <w:pPr>
+        <w:pStyle w:val="PlainText"/>
+      </w:pPr>
+      <w:proofErr w:type="gramStart"/>
+      <w:r>
+        <w:t>select</w:t>
+      </w:r>
+      <w:proofErr w:type="gramEnd"/>
+      <w:r>
+        <w:t xml:space="preserve"> files, mods, hunks, </w:t>
+      </w:r>
+      <w:proofErr w:type="spellStart"/>
+      <w:r>
+        <w:t>hunk_dist</w:t>
+      </w:r>
+      <w:proofErr w:type="spellEnd"/>
+      <w:r>
+        <w:t xml:space="preserve">, </w:t>
+      </w:r>
+      <w:proofErr w:type="spellStart"/>
+      <w:r>
+        <w:t>indent_sum</w:t>
+      </w:r>
+      <w:proofErr w:type="spellEnd"/>
+      <w:r>
+        <w:t xml:space="preserve">, </w:t>
+      </w:r>
+      <w:proofErr w:type="spellStart"/>
+      <w:r>
+        <w:t>indent_std_dev</w:t>
+      </w:r>
+      <w:proofErr w:type="spellEnd"/>
+      <w:r>
+        <w:t xml:space="preserve">, </w:t>
+      </w:r>
+      <w:proofErr w:type="spellStart"/>
+      <w:r>
+        <w:t>loc</w:t>
+      </w:r>
+      <w:proofErr w:type="spellEnd"/>
+      <w:r>
+        <w:t xml:space="preserve">, </w:t>
+      </w:r>
+      <w:proofErr w:type="spellStart"/>
+      <w:r>
+        <w:t>funcs</w:t>
+      </w:r>
+      <w:proofErr w:type="spellEnd"/>
+      <w:r>
+        <w:t xml:space="preserve">, </w:t>
+      </w:r>
+      <w:proofErr w:type="spellStart"/>
+      <w:r>
+        <w:t>blks</w:t>
+      </w:r>
+      <w:proofErr w:type="spellEnd"/>
+      <w:r>
+        <w:t xml:space="preserve">, </w:t>
+      </w:r>
+      <w:proofErr w:type="spellStart"/>
+      <w:r>
+        <w:t>coml</w:t>
+      </w:r>
+      <w:proofErr w:type="spellEnd"/>
+      <w:r>
+        <w:t xml:space="preserve">, </w:t>
+      </w:r>
+      <w:proofErr w:type="spellStart"/>
+      <w:r>
+        <w:t>hlen</w:t>
+      </w:r>
+      <w:proofErr w:type="spellEnd"/>
+      <w:r>
+        <w:t xml:space="preserve">, </w:t>
+      </w:r>
+      <w:proofErr w:type="spellStart"/>
+      <w:r>
+        <w:t>hlevel</w:t>
+      </w:r>
+      <w:proofErr w:type="spellEnd"/>
+      <w:r>
+        <w:t xml:space="preserve">, </w:t>
+      </w:r>
+      <w:proofErr w:type="spellStart"/>
+      <w:r>
+        <w:t>hmd</w:t>
+      </w:r>
+      <w:proofErr w:type="spellEnd"/>
+      <w:r>
+        <w:t xml:space="preserve">, </w:t>
+      </w:r>
+      <w:proofErr w:type="spellStart"/>
+      <w:r>
+        <w:t>maxcy</w:t>
+      </w:r>
+      <w:proofErr w:type="spellEnd"/>
+      <w:r>
+        <w:t xml:space="preserve">, </w:t>
+      </w:r>
+      <w:proofErr w:type="spellStart"/>
+      <w:r>
+        <w:t>mincy</w:t>
+      </w:r>
+      <w:proofErr w:type="spellEnd"/>
+      <w:r>
+        <w:t xml:space="preserve">, </w:t>
+      </w:r>
+      <w:proofErr w:type="spellStart"/>
+      <w:r>
+        <w:t>avgcy</w:t>
+      </w:r>
+      <w:proofErr w:type="spellEnd"/>
+      <w:r>
+        <w:t xml:space="preserve">, </w:t>
+      </w:r>
+      <w:proofErr w:type="spellStart"/>
+      <w:r>
+        <w:t>medcy</w:t>
+      </w:r>
+      <w:proofErr w:type="spellEnd"/>
+      <w:r>
+        <w:t xml:space="preserve">, </w:t>
+      </w:r>
+      <w:proofErr w:type="spellStart"/>
+      <w:r>
+        <w:t>totcy</w:t>
+      </w:r>
+      <w:proofErr w:type="spellEnd"/>
+      <w:r>
+        <w:t xml:space="preserve"> from change_decay_1000 c, </w:t>
+      </w:r>
+      <w:proofErr w:type="spellStart"/>
+      <w:r>
+        <w:t>cmetrics_change</w:t>
+      </w:r>
+      <w:proofErr w:type="spellEnd"/>
+      <w:r>
+        <w:t xml:space="preserve"> s, </w:t>
+      </w:r>
+      <w:proofErr w:type="spellStart"/>
+      <w:r>
+        <w:t>git_commit</w:t>
+      </w:r>
+      <w:proofErr w:type="spellEnd"/>
+      <w:r>
+        <w:t xml:space="preserve"> g where </w:t>
+      </w:r>
+      <w:proofErr w:type="spellStart"/>
+      <w:r>
+        <w:t>c.commit</w:t>
+      </w:r>
+      <w:proofErr w:type="spellEnd"/>
+      <w:r>
+        <w:t xml:space="preserve"> = </w:t>
+      </w:r>
+      <w:proofErr w:type="spellStart"/>
+      <w:r>
+        <w:t>s.commit</w:t>
+      </w:r>
+      <w:proofErr w:type="spellEnd"/>
+      <w:r>
+        <w:t xml:space="preserve"> and </w:t>
+      </w:r>
+      <w:proofErr w:type="spellStart"/>
+      <w:r>
+        <w:t>s.commit</w:t>
+      </w:r>
+      <w:proofErr w:type="spellEnd"/>
+      <w:r>
+        <w:t xml:space="preserve"> = </w:t>
+      </w:r>
+      <w:proofErr w:type="spellStart"/>
+      <w:r>
+        <w:t>g.commit</w:t>
+      </w:r>
+      <w:proofErr w:type="spellEnd"/>
+      <w:r>
+        <w:t xml:space="preserve"> order by </w:t>
+      </w:r>
+      <w:proofErr w:type="spellStart"/>
+      <w:r>
+        <w:t>committer_dt</w:t>
+      </w:r>
+      <w:proofErr w:type="spellEnd"/>
+      <w:r>
+        <w:t xml:space="preserve"> </w:t>
+      </w:r>
+      <w:proofErr w:type="spellStart"/>
+      <w:r>
+        <w:t>asc</w:t>
+      </w:r>
+      <w:proofErr w:type="spellEnd"/>
+      <w:r>
+        <w:t>;</w:t>
+      </w:r>
+    </w:p>
+    <w:p>
+      <w:pPr>
+        <w:pStyle w:val="PlainText"/>
+      </w:pPr>
+      <w:r>
+        <w:t>\</w:t>
+      </w:r>
+      <w:proofErr w:type="gramStart"/>
+      <w:r>
+        <w:t>o</w:t>
+      </w:r>
+      <w:proofErr w:type="gramEnd"/>
+    </w:p>
+    <w:p>
+      <w:pPr>
+        <w:rPr>
+          <w:b/>
+        </w:rPr>
+      </w:pPr>
     </w:p>
     <w:p>
       <w:pPr>
@@ -663,7 +1650,6 @@
         <w:rPr>
           <w:noProof/>
         </w:rPr>
-        <w:lastRenderedPageBreak/>
         <w:drawing>
           <wp:inline distT="0" distB="0" distL="0" distR="0" wp14:anchorId="21625A1C" wp14:editId="2E9A4F3A">
             <wp:extent cx="5478145" cy="1473200"/>
@@ -857,6 +1843,389 @@
         <w:t>).</w:t>
       </w:r>
     </w:p>
+    <w:p>
+      <w:pPr>
+        <w:rPr>
+          <w:sz w:val="22"/>
+          <w:szCs w:val="22"/>
+        </w:rPr>
+      </w:pPr>
+    </w:p>
+    <w:p>
+      <w:pPr>
+        <w:rPr>
+          <w:sz w:val="22"/>
+          <w:szCs w:val="22"/>
+        </w:rPr>
+      </w:pPr>
+    </w:p>
+    <w:p>
+      <w:pPr>
+        <w:rPr>
+          <w:sz w:val="22"/>
+          <w:szCs w:val="22"/>
+        </w:rPr>
+      </w:pPr>
+    </w:p>
+    <w:p>
+      <w:pPr>
+        <w:rPr>
+          <w:sz w:val="22"/>
+          <w:szCs w:val="22"/>
+        </w:rPr>
+      </w:pPr>
+    </w:p>
+    <w:p>
+      <w:pPr>
+        <w:rPr>
+          <w:sz w:val="22"/>
+          <w:szCs w:val="22"/>
+        </w:rPr>
+      </w:pPr>
+      <w:r>
+        <w:rPr>
+          <w:noProof/>
+        </w:rPr>
+        <mc:AlternateContent>
+          <mc:Choice Requires="wps">
+            <w:drawing>
+              <wp:anchor distT="0" distB="0" distL="114300" distR="114300" simplePos="0" relativeHeight="251663360" behindDoc="0" locked="0" layoutInCell="1" allowOverlap="1" wp14:anchorId="752C0D9C" wp14:editId="774AFDFF">
+                <wp:simplePos x="0" y="0"/>
+                <wp:positionH relativeFrom="column">
+                  <wp:posOffset>0</wp:posOffset>
+                </wp:positionH>
+                <wp:positionV relativeFrom="paragraph">
+                  <wp:posOffset>-228600</wp:posOffset>
+                </wp:positionV>
+                <wp:extent cx="5372100" cy="0"/>
+                <wp:effectExtent l="50800" t="25400" r="63500" b="101600"/>
+                <wp:wrapNone/>
+                <wp:docPr id="7" name="Straight Connector 7"/>
+                <wp:cNvGraphicFramePr/>
+                <a:graphic xmlns:a="http://schemas.openxmlformats.org/drawingml/2006/main">
+                  <a:graphicData uri="http://schemas.microsoft.com/office/word/2010/wordprocessingShape">
+                    <wps:wsp>
+                      <wps:cNvCnPr/>
+                      <wps:spPr>
+                        <a:xfrm>
+                          <a:off x="0" y="0"/>
+                          <a:ext cx="5372100" cy="0"/>
+                        </a:xfrm>
+                        <a:prstGeom prst="line">
+                          <a:avLst/>
+                        </a:prstGeom>
+                      </wps:spPr>
+                      <wps:style>
+                        <a:lnRef idx="2">
+                          <a:schemeClr val="accent1"/>
+                        </a:lnRef>
+                        <a:fillRef idx="0">
+                          <a:schemeClr val="accent1"/>
+                        </a:fillRef>
+                        <a:effectRef idx="1">
+                          <a:schemeClr val="accent1"/>
+                        </a:effectRef>
+                        <a:fontRef idx="minor">
+                          <a:schemeClr val="tx1"/>
+                        </a:fontRef>
+                      </wps:style>
+                      <wps:bodyPr/>
+                    </wps:wsp>
+                  </a:graphicData>
+                </a:graphic>
+              </wp:anchor>
+            </w:drawing>
+          </mc:Choice>
+          <mc:Fallback>
+            <w:pict>
+              <v:line id="Straight Connector 7" o:spid="_x0000_s1026" style="position:absolute;z-index:251663360;visibility:visible;mso-wrap-style:square;mso-wrap-distance-left:9pt;mso-wrap-distance-top:0;mso-wrap-distance-right:9pt;mso-wrap-distance-bottom:0;mso-position-horizontal:absolute;mso-position-horizontal-relative:text;mso-position-vertical:absolute;mso-position-vertical-relative:text" from="0,-17.95pt" to="423pt,-17.95pt" o:gfxdata="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" strokecolor="#4f81bd [3204]" strokeweight="2pt">
+                <v:shadow on="t" opacity="24903f" mv:blur="40000f" origin=",.5" offset="0,20000emu"/>
+              </v:line>
+            </w:pict>
+          </mc:Fallback>
+        </mc:AlternateContent>
+      </w:r>
+    </w:p>
+    <w:p>
+      <w:pPr>
+        <w:rPr>
+          <w:b/>
+        </w:rPr>
+      </w:pPr>
+      <w:r>
+        <w:rPr>
+          <w:b/>
+        </w:rPr>
+        <w:t>RQ3</w:t>
+      </w:r>
+      <w:r>
+        <w:rPr>
+          <w:b/>
+        </w:rPr>
+        <w:t>B</w:t>
+      </w:r>
+      <w:r>
+        <w:rPr>
+          <w:b/>
+        </w:rPr>
+        <w:t>)</w:t>
+      </w:r>
+    </w:p>
+    <w:p>
+      <w:pPr>
+        <w:pStyle w:val="PlainText"/>
+      </w:pPr>
+    </w:p>
+    <w:p>
+      <w:pPr>
+        <w:pStyle w:val="PlainText"/>
+      </w:pPr>
+      <w:r>
+        <w:t>\</w:t>
+      </w:r>
+      <w:proofErr w:type="gramStart"/>
+      <w:r>
+        <w:t>o</w:t>
+      </w:r>
+      <w:proofErr w:type="gramEnd"/>
+      <w:r>
+        <w:t xml:space="preserve"> '~/</w:t>
+      </w:r>
+      <w:proofErr w:type="spellStart"/>
+      <w:r>
+        <w:t>mining_procedure</w:t>
+      </w:r>
+      <w:proofErr w:type="spellEnd"/>
+      <w:r>
+        <w:t>/complexity/r/in/sc_cc.in'</w:t>
+      </w:r>
+    </w:p>
+    <w:p>
+      <w:pPr>
+        <w:pStyle w:val="PlainText"/>
+      </w:pPr>
+      <w:proofErr w:type="gramStart"/>
+      <w:r>
+        <w:t>select</w:t>
+      </w:r>
+      <w:proofErr w:type="gramEnd"/>
+      <w:r>
+        <w:t xml:space="preserve"> files, mods, hunks, </w:t>
+      </w:r>
+      <w:proofErr w:type="spellStart"/>
+      <w:r>
+        <w:t>hunk_dist</w:t>
+      </w:r>
+      <w:proofErr w:type="spellEnd"/>
+      <w:r>
+        <w:t xml:space="preserve">, </w:t>
+      </w:r>
+      <w:proofErr w:type="spellStart"/>
+      <w:r>
+        <w:t>indent_sum</w:t>
+      </w:r>
+      <w:proofErr w:type="spellEnd"/>
+      <w:r>
+        <w:t xml:space="preserve">, </w:t>
+      </w:r>
+      <w:proofErr w:type="spellStart"/>
+      <w:r>
+        <w:t>indent_std_dev</w:t>
+      </w:r>
+      <w:proofErr w:type="spellEnd"/>
+      <w:r>
+        <w:t xml:space="preserve">, </w:t>
+      </w:r>
+      <w:proofErr w:type="spellStart"/>
+      <w:r>
+        <w:t>loc</w:t>
+      </w:r>
+      <w:proofErr w:type="spellEnd"/>
+      <w:r>
+        <w:t xml:space="preserve">, </w:t>
+      </w:r>
+      <w:proofErr w:type="spellStart"/>
+      <w:r>
+        <w:t>funcs</w:t>
+      </w:r>
+      <w:proofErr w:type="spellEnd"/>
+      <w:r>
+        <w:t xml:space="preserve">, </w:t>
+      </w:r>
+      <w:proofErr w:type="spellStart"/>
+      <w:r>
+        <w:t>blks</w:t>
+      </w:r>
+      <w:proofErr w:type="spellEnd"/>
+      <w:r>
+        <w:t xml:space="preserve">, </w:t>
+      </w:r>
+      <w:proofErr w:type="spellStart"/>
+      <w:r>
+        <w:t>coml</w:t>
+      </w:r>
+      <w:proofErr w:type="spellEnd"/>
+      <w:r>
+        <w:t xml:space="preserve">, </w:t>
+      </w:r>
+      <w:proofErr w:type="spellStart"/>
+      <w:r>
+        <w:t>hlen</w:t>
+      </w:r>
+      <w:proofErr w:type="spellEnd"/>
+      <w:r>
+        <w:t xml:space="preserve">, </w:t>
+      </w:r>
+      <w:proofErr w:type="spellStart"/>
+      <w:r>
+        <w:t>hlevel</w:t>
+      </w:r>
+      <w:proofErr w:type="spellEnd"/>
+      <w:r>
+        <w:t xml:space="preserve">, </w:t>
+      </w:r>
+      <w:proofErr w:type="spellStart"/>
+      <w:r>
+        <w:t>hmd</w:t>
+      </w:r>
+      <w:proofErr w:type="spellEnd"/>
+      <w:r>
+        <w:t xml:space="preserve">, </w:t>
+      </w:r>
+      <w:proofErr w:type="spellStart"/>
+      <w:r>
+        <w:t>maxcy</w:t>
+      </w:r>
+      <w:proofErr w:type="spellEnd"/>
+      <w:r>
+        <w:t xml:space="preserve">, </w:t>
+      </w:r>
+      <w:proofErr w:type="spellStart"/>
+      <w:r>
+        <w:t>mincy</w:t>
+      </w:r>
+      <w:proofErr w:type="spellEnd"/>
+      <w:r>
+        <w:t xml:space="preserve">, </w:t>
+      </w:r>
+      <w:proofErr w:type="spellStart"/>
+      <w:r>
+        <w:t>avgcy</w:t>
+      </w:r>
+      <w:proofErr w:type="spellEnd"/>
+      <w:r>
+        <w:t xml:space="preserve">, </w:t>
+      </w:r>
+      <w:proofErr w:type="spellStart"/>
+      <w:r>
+        <w:t>medcy</w:t>
+      </w:r>
+      <w:proofErr w:type="spellEnd"/>
+      <w:r>
+        <w:t xml:space="preserve">, </w:t>
+      </w:r>
+      <w:proofErr w:type="spellStart"/>
+      <w:r>
+        <w:t>totcy</w:t>
+      </w:r>
+      <w:proofErr w:type="spellEnd"/>
+      <w:r>
+        <w:t xml:space="preserve"> from </w:t>
+      </w:r>
+      <w:proofErr w:type="spellStart"/>
+      <w:r>
+        <w:t>change_complexity</w:t>
+      </w:r>
+      <w:proofErr w:type="spellEnd"/>
+      <w:r>
+        <w:t xml:space="preserve"> c, </w:t>
+      </w:r>
+      <w:proofErr w:type="spellStart"/>
+      <w:r>
+        <w:t>cmetrics_change</w:t>
+      </w:r>
+      <w:proofErr w:type="spellEnd"/>
+      <w:r>
+        <w:t xml:space="preserve"> s, </w:t>
+      </w:r>
+      <w:proofErr w:type="spellStart"/>
+      <w:r>
+        <w:t>git_commit</w:t>
+      </w:r>
+      <w:proofErr w:type="spellEnd"/>
+      <w:r>
+        <w:t xml:space="preserve"> g where </w:t>
+      </w:r>
+      <w:proofErr w:type="spellStart"/>
+      <w:r>
+        <w:t>c.commit</w:t>
+      </w:r>
+      <w:proofErr w:type="spellEnd"/>
+      <w:r>
+        <w:t xml:space="preserve"> = </w:t>
+      </w:r>
+      <w:proofErr w:type="spellStart"/>
+      <w:r>
+        <w:t>s.commit</w:t>
+      </w:r>
+      <w:proofErr w:type="spellEnd"/>
+      <w:r>
+        <w:t xml:space="preserve"> and </w:t>
+      </w:r>
+      <w:proofErr w:type="spellStart"/>
+      <w:r>
+        <w:t>s.commit</w:t>
+      </w:r>
+      <w:proofErr w:type="spellEnd"/>
+      <w:r>
+        <w:t xml:space="preserve"> = </w:t>
+      </w:r>
+      <w:proofErr w:type="spellStart"/>
+      <w:r>
+        <w:t>g.commit</w:t>
+      </w:r>
+      <w:proofErr w:type="spellEnd"/>
+      <w:r>
+        <w:t xml:space="preserve"> order by </w:t>
+      </w:r>
+      <w:proofErr w:type="spellStart"/>
+      <w:r>
+        <w:t>committer_dt</w:t>
+      </w:r>
+      <w:proofErr w:type="spellEnd"/>
+      <w:r>
+        <w:t xml:space="preserve"> </w:t>
+      </w:r>
+      <w:proofErr w:type="spellStart"/>
+      <w:r>
+        <w:t>asc</w:t>
+      </w:r>
+      <w:proofErr w:type="spellEnd"/>
+      <w:r>
+        <w:t>;</w:t>
+      </w:r>
+    </w:p>
+    <w:p>
+      <w:pPr>
+        <w:pStyle w:val="PlainText"/>
+      </w:pPr>
+      <w:r>
+        <w:t>\</w:t>
+      </w:r>
+      <w:proofErr w:type="gramStart"/>
+      <w:r>
+        <w:t>o</w:t>
+      </w:r>
+      <w:proofErr w:type="gramEnd"/>
+    </w:p>
+    <w:p>
+      <w:pPr>
+        <w:rPr>
+          <w:sz w:val="22"/>
+          <w:szCs w:val="22"/>
+        </w:rPr>
+      </w:pPr>
+    </w:p>
     <w:p/>
     <w:p>
       <w:pPr>
@@ -955,33 +2324,1172 @@
           <w:szCs w:val="22"/>
         </w:rPr>
       </w:pPr>
+      <w:r>
+        <w:rPr>
+          <w:sz w:val="22"/>
+          <w:szCs w:val="22"/>
+        </w:rPr>
+        <w:t xml:space="preserve">- </w:t>
+      </w:r>
+      <w:proofErr w:type="spellStart"/>
+      <w:r>
+        <w:rPr>
+          <w:sz w:val="22"/>
+          <w:szCs w:val="22"/>
+        </w:rPr>
+        <w:t>Maxcy</w:t>
+      </w:r>
+      <w:proofErr w:type="spellEnd"/>
+      <w:r>
+        <w:rPr>
+          <w:sz w:val="22"/>
+          <w:szCs w:val="22"/>
+        </w:rPr>
+        <w:t xml:space="preserve"> has a negative correlation with mods.</w:t>
+      </w:r>
+    </w:p>
+    <w:p/>
+    <w:p/>
+    <w:p/>
+    <w:p/>
+    <w:p/>
+    <w:p/>
+    <w:p/>
+    <w:p/>
+    <w:p/>
+    <w:p/>
+    <w:p/>
+    <w:p/>
+    <w:p/>
+    <w:p/>
+    <w:p/>
+    <w:p/>
+    <w:p/>
+    <w:p/>
+    <w:p/>
+    <w:p/>
+    <w:p/>
+    <w:p/>
+    <w:p/>
+    <w:p>
+      <w:pPr>
+        <w:rPr>
+          <w:b/>
+          <w:u w:val="single"/>
+        </w:rPr>
+      </w:pPr>
+      <w:r>
+        <w:rPr>
+          <w:b/>
+          <w:u w:val="single"/>
+        </w:rPr>
+        <w:t>Time Series:</w:t>
+      </w:r>
+    </w:p>
+    <w:p/>
+    <w:p>
+      <w:pPr>
+        <w:rPr>
+          <w:b/>
+        </w:rPr>
+      </w:pPr>
       <w:bookmarkStart w:id="0" w:name="_GoBack"/>
-      <w:r>
-        <w:rPr>
-          <w:sz w:val="22"/>
-          <w:szCs w:val="22"/>
-        </w:rPr>
-        <w:t xml:space="preserve">- </w:t>
-      </w:r>
-      <w:proofErr w:type="spellStart"/>
-      <w:r>
-        <w:rPr>
-          <w:sz w:val="22"/>
-          <w:szCs w:val="22"/>
-        </w:rPr>
-        <w:t>Maxcy</w:t>
-      </w:r>
-      <w:proofErr w:type="spellEnd"/>
-      <w:r>
-        <w:rPr>
-          <w:sz w:val="22"/>
-          <w:szCs w:val="22"/>
-        </w:rPr>
-        <w:t xml:space="preserve"> has a negative correlation with mods.</w:t>
-      </w:r>
+      <w:proofErr w:type="gramStart"/>
+      <w:r>
+        <w:rPr>
+          <w:b/>
+        </w:rPr>
+        <w:t>8792 rows in total of each query.</w:t>
+      </w:r>
+      <w:proofErr w:type="gramEnd"/>
     </w:p>
     <w:bookmarkEnd w:id="0"/>
     <w:p/>
+    <w:p>
+      <w:pPr>
+        <w:rPr>
+          <w:b/>
+        </w:rPr>
+      </w:pPr>
+      <w:r>
+        <w:rPr>
+          <w:b/>
+        </w:rPr>
+        <w:t>TS1)</w:t>
+      </w:r>
+      <w:r>
+        <w:rPr>
+          <w:b/>
+        </w:rPr>
+        <w:t xml:space="preserve"> Selects all columns from TCM and CCM, orders by date.</w:t>
+      </w:r>
+    </w:p>
+    <w:p/>
+    <w:p>
+      <w:proofErr w:type="gramStart"/>
+      <w:r>
+        <w:t>select</w:t>
+      </w:r>
+      <w:proofErr w:type="gramEnd"/>
+      <w:r>
+        <w:t xml:space="preserve">  </w:t>
+      </w:r>
+      <w:proofErr w:type="spellStart"/>
+      <w:r>
+        <w:t>committer_dt</w:t>
+      </w:r>
+      <w:proofErr w:type="spellEnd"/>
+      <w:r>
+        <w:t xml:space="preserve">, files, mods, hunks, </w:t>
+      </w:r>
+      <w:proofErr w:type="spellStart"/>
+      <w:r>
+        <w:t>hunk_dist</w:t>
+      </w:r>
+      <w:proofErr w:type="spellEnd"/>
+      <w:r>
+        <w:t xml:space="preserve">, </w:t>
+      </w:r>
+      <w:proofErr w:type="spellStart"/>
+      <w:r>
+        <w:t>indent_sum</w:t>
+      </w:r>
+      <w:proofErr w:type="spellEnd"/>
+      <w:r>
+        <w:t xml:space="preserve">,  </w:t>
+      </w:r>
+      <w:proofErr w:type="spellStart"/>
+      <w:r>
+        <w:t>indent_std_dev</w:t>
+      </w:r>
+      <w:proofErr w:type="spellEnd"/>
+      <w:r>
+        <w:t xml:space="preserve">, </w:t>
+      </w:r>
+      <w:proofErr w:type="spellStart"/>
+      <w:r>
+        <w:t>loc</w:t>
+      </w:r>
+      <w:proofErr w:type="spellEnd"/>
+      <w:r>
+        <w:t xml:space="preserve">, </w:t>
+      </w:r>
+      <w:proofErr w:type="spellStart"/>
+      <w:r>
+        <w:t>funcs</w:t>
+      </w:r>
+      <w:proofErr w:type="spellEnd"/>
+      <w:r>
+        <w:t xml:space="preserve">, </w:t>
+      </w:r>
+      <w:proofErr w:type="spellStart"/>
+      <w:r>
+        <w:t>blks</w:t>
+      </w:r>
+      <w:proofErr w:type="spellEnd"/>
+      <w:r>
+        <w:t xml:space="preserve">, </w:t>
+      </w:r>
+      <w:proofErr w:type="spellStart"/>
+      <w:r>
+        <w:t>coml</w:t>
+      </w:r>
+      <w:proofErr w:type="spellEnd"/>
+      <w:r>
+        <w:t xml:space="preserve">, </w:t>
+      </w:r>
+      <w:proofErr w:type="spellStart"/>
+      <w:r>
+        <w:t>hlen</w:t>
+      </w:r>
+      <w:proofErr w:type="spellEnd"/>
+      <w:r>
+        <w:t xml:space="preserve">, </w:t>
+      </w:r>
+      <w:proofErr w:type="spellStart"/>
+      <w:r>
+        <w:t>hlevel</w:t>
+      </w:r>
+      <w:proofErr w:type="spellEnd"/>
+      <w:r>
+        <w:t xml:space="preserve">, </w:t>
+      </w:r>
+      <w:proofErr w:type="spellStart"/>
+      <w:r>
+        <w:t>hmd</w:t>
+      </w:r>
+      <w:proofErr w:type="spellEnd"/>
+      <w:r>
+        <w:t xml:space="preserve">, </w:t>
+      </w:r>
+      <w:proofErr w:type="spellStart"/>
+      <w:r>
+        <w:t>maxcy</w:t>
+      </w:r>
+      <w:proofErr w:type="spellEnd"/>
+      <w:r>
+        <w:t xml:space="preserve">, </w:t>
+      </w:r>
+      <w:proofErr w:type="spellStart"/>
+      <w:r>
+        <w:t>mincy</w:t>
+      </w:r>
+      <w:proofErr w:type="spellEnd"/>
+      <w:r>
+        <w:t xml:space="preserve">, </w:t>
+      </w:r>
+      <w:proofErr w:type="spellStart"/>
+      <w:r>
+        <w:t>avgcy</w:t>
+      </w:r>
+      <w:proofErr w:type="spellEnd"/>
+      <w:r>
+        <w:t xml:space="preserve">,  </w:t>
+      </w:r>
+      <w:proofErr w:type="spellStart"/>
+      <w:r>
+        <w:t>medcy</w:t>
+      </w:r>
+      <w:proofErr w:type="spellEnd"/>
+      <w:r>
+        <w:t xml:space="preserve">, </w:t>
+      </w:r>
+      <w:proofErr w:type="spellStart"/>
+      <w:r>
+        <w:t>totcy</w:t>
+      </w:r>
+      <w:proofErr w:type="spellEnd"/>
+      <w:r>
+        <w:t xml:space="preserve"> from </w:t>
+      </w:r>
+      <w:proofErr w:type="spellStart"/>
+      <w:r>
+        <w:t>change_complexity</w:t>
+      </w:r>
+      <w:proofErr w:type="spellEnd"/>
+      <w:r>
+        <w:t xml:space="preserve"> c, </w:t>
+      </w:r>
+      <w:proofErr w:type="spellStart"/>
+      <w:r>
+        <w:t>cmetrics_sum</w:t>
+      </w:r>
+      <w:proofErr w:type="spellEnd"/>
+      <w:r>
+        <w:t xml:space="preserve"> s ,</w:t>
+      </w:r>
+      <w:proofErr w:type="spellStart"/>
+      <w:r>
+        <w:t>git_commit</w:t>
+      </w:r>
+      <w:proofErr w:type="spellEnd"/>
+      <w:r>
+        <w:t xml:space="preserve"> g where </w:t>
+      </w:r>
+      <w:proofErr w:type="spellStart"/>
+      <w:r>
+        <w:t>c.commit</w:t>
+      </w:r>
+      <w:proofErr w:type="spellEnd"/>
+      <w:r>
+        <w:t xml:space="preserve"> = </w:t>
+      </w:r>
+      <w:proofErr w:type="spellStart"/>
+      <w:r>
+        <w:t>s.commit</w:t>
+      </w:r>
+      <w:proofErr w:type="spellEnd"/>
+      <w:r>
+        <w:t xml:space="preserve"> and  </w:t>
+      </w:r>
+      <w:proofErr w:type="spellStart"/>
+      <w:r>
+        <w:t>s.commit</w:t>
+      </w:r>
+      <w:proofErr w:type="spellEnd"/>
+      <w:r>
+        <w:t>=</w:t>
+      </w:r>
+      <w:proofErr w:type="spellStart"/>
+      <w:r>
+        <w:t>g.commit</w:t>
+      </w:r>
+      <w:proofErr w:type="spellEnd"/>
+      <w:r>
+        <w:t xml:space="preserve"> order by </w:t>
+      </w:r>
+      <w:proofErr w:type="spellStart"/>
+      <w:r>
+        <w:t>committer_dt</w:t>
+      </w:r>
+      <w:proofErr w:type="spellEnd"/>
+      <w:r>
+        <w:t xml:space="preserve"> </w:t>
+      </w:r>
+      <w:proofErr w:type="spellStart"/>
+      <w:r>
+        <w:t>asc</w:t>
+      </w:r>
+      <w:proofErr w:type="spellEnd"/>
+      <w:r>
+        <w:t>;</w:t>
+      </w:r>
+    </w:p>
+    <w:p/>
+    <w:p>
+      <w:pPr>
+        <w:rPr>
+          <w:b/>
+        </w:rPr>
+      </w:pPr>
+      <w:r>
+        <w:rPr>
+          <w:b/>
+        </w:rPr>
+        <w:t>TS2)</w:t>
+      </w:r>
+      <w:r>
+        <w:rPr>
+          <w:b/>
+        </w:rPr>
+        <w:t xml:space="preserve"> Selects </w:t>
+      </w:r>
+      <w:proofErr w:type="spellStart"/>
+      <w:r>
+        <w:rPr>
+          <w:b/>
+        </w:rPr>
+        <w:t>loc</w:t>
+      </w:r>
+      <w:proofErr w:type="spellEnd"/>
+      <w:r>
+        <w:rPr>
+          <w:b/>
+        </w:rPr>
+        <w:t>, orders by date.</w:t>
+      </w:r>
+    </w:p>
+    <w:p>
+      <w:pPr>
+        <w:rPr>
+          <w:b/>
+        </w:rPr>
+      </w:pPr>
+    </w:p>
+    <w:p>
+      <w:proofErr w:type="gramStart"/>
+      <w:r>
+        <w:t>select</w:t>
+      </w:r>
+      <w:proofErr w:type="gramEnd"/>
+      <w:r>
+        <w:t xml:space="preserve">  </w:t>
+      </w:r>
+      <w:proofErr w:type="spellStart"/>
+      <w:r>
+        <w:t>committer_dt</w:t>
+      </w:r>
+      <w:proofErr w:type="spellEnd"/>
+      <w:r>
+        <w:t xml:space="preserve">, </w:t>
+      </w:r>
+      <w:proofErr w:type="spellStart"/>
+      <w:r>
+        <w:t>loc</w:t>
+      </w:r>
+      <w:proofErr w:type="spellEnd"/>
+      <w:r>
+        <w:t xml:space="preserve"> from </w:t>
+      </w:r>
+      <w:proofErr w:type="spellStart"/>
+      <w:r>
+        <w:t>change_complexity</w:t>
+      </w:r>
+      <w:proofErr w:type="spellEnd"/>
+      <w:r>
+        <w:t xml:space="preserve"> c, </w:t>
+      </w:r>
+      <w:proofErr w:type="spellStart"/>
+      <w:r>
+        <w:t>cmetrics_sum</w:t>
+      </w:r>
+      <w:proofErr w:type="spellEnd"/>
+      <w:r>
+        <w:t xml:space="preserve"> s ,</w:t>
+      </w:r>
+      <w:proofErr w:type="spellStart"/>
+      <w:r>
+        <w:t>git_commit</w:t>
+      </w:r>
+      <w:proofErr w:type="spellEnd"/>
+      <w:r>
+        <w:t xml:space="preserve"> g where </w:t>
+      </w:r>
+      <w:proofErr w:type="spellStart"/>
+      <w:r>
+        <w:t>c.commit</w:t>
+      </w:r>
+      <w:proofErr w:type="spellEnd"/>
+      <w:r>
+        <w:t xml:space="preserve"> = </w:t>
+      </w:r>
+      <w:proofErr w:type="spellStart"/>
+      <w:r>
+        <w:t>s.commit</w:t>
+      </w:r>
+      <w:proofErr w:type="spellEnd"/>
+      <w:r>
+        <w:t xml:space="preserve"> and  </w:t>
+      </w:r>
+      <w:proofErr w:type="spellStart"/>
+      <w:r>
+        <w:t>s.commit</w:t>
+      </w:r>
+      <w:proofErr w:type="spellEnd"/>
+      <w:r>
+        <w:t>=</w:t>
+      </w:r>
+      <w:proofErr w:type="spellStart"/>
+      <w:r>
+        <w:t>g.commit</w:t>
+      </w:r>
+      <w:proofErr w:type="spellEnd"/>
+      <w:r>
+        <w:t xml:space="preserve"> order by </w:t>
+      </w:r>
+      <w:proofErr w:type="spellStart"/>
+      <w:r>
+        <w:t>committer_dt</w:t>
+      </w:r>
+      <w:proofErr w:type="spellEnd"/>
+      <w:r>
+        <w:t xml:space="preserve"> </w:t>
+      </w:r>
+      <w:proofErr w:type="spellStart"/>
+      <w:r>
+        <w:t>asc</w:t>
+      </w:r>
+      <w:proofErr w:type="spellEnd"/>
+      <w:r>
+        <w:t>;</w:t>
+      </w:r>
+    </w:p>
+    <w:p>
+      <w:pPr>
+        <w:rPr>
+          <w:b/>
+        </w:rPr>
+      </w:pPr>
+    </w:p>
+    <w:p>
+      <w:pPr>
+        <w:rPr>
+          <w:b/>
+        </w:rPr>
+      </w:pPr>
+      <w:r>
+        <w:rPr>
+          <w:b/>
+        </w:rPr>
+        <w:t>TS3)</w:t>
+      </w:r>
+      <w:r>
+        <w:rPr>
+          <w:b/>
+        </w:rPr>
+        <w:t xml:space="preserve"> Selects </w:t>
+      </w:r>
+      <w:proofErr w:type="spellStart"/>
+      <w:r>
+        <w:rPr>
+          <w:b/>
+        </w:rPr>
+        <w:t>totcy</w:t>
+      </w:r>
+      <w:proofErr w:type="spellEnd"/>
+      <w:r>
+        <w:rPr>
+          <w:b/>
+        </w:rPr>
+        <w:t>, orders by date.</w:t>
+      </w:r>
+    </w:p>
+    <w:p>
+      <w:pPr>
+        <w:rPr>
+          <w:b/>
+        </w:rPr>
+      </w:pPr>
+    </w:p>
+    <w:p>
+      <w:proofErr w:type="gramStart"/>
+      <w:r>
+        <w:t>select</w:t>
+      </w:r>
+      <w:proofErr w:type="gramEnd"/>
+      <w:r>
+        <w:t xml:space="preserve">  </w:t>
+      </w:r>
+      <w:proofErr w:type="spellStart"/>
+      <w:r>
+        <w:t>committer_dt</w:t>
+      </w:r>
+      <w:proofErr w:type="spellEnd"/>
+      <w:r>
+        <w:t xml:space="preserve">, </w:t>
+      </w:r>
+      <w:proofErr w:type="spellStart"/>
+      <w:r>
+        <w:t>totcy</w:t>
+      </w:r>
+      <w:proofErr w:type="spellEnd"/>
+      <w:r>
+        <w:t xml:space="preserve"> from </w:t>
+      </w:r>
+      <w:proofErr w:type="spellStart"/>
+      <w:r>
+        <w:t>change_complexity</w:t>
+      </w:r>
+      <w:proofErr w:type="spellEnd"/>
+      <w:r>
+        <w:t xml:space="preserve"> c, </w:t>
+      </w:r>
+      <w:proofErr w:type="spellStart"/>
+      <w:r>
+        <w:t>cmetrics_sum</w:t>
+      </w:r>
+      <w:proofErr w:type="spellEnd"/>
+      <w:r>
+        <w:t xml:space="preserve"> s ,</w:t>
+      </w:r>
+      <w:proofErr w:type="spellStart"/>
+      <w:r>
+        <w:t>git_commit</w:t>
+      </w:r>
+      <w:proofErr w:type="spellEnd"/>
+      <w:r>
+        <w:t xml:space="preserve"> g where </w:t>
+      </w:r>
+      <w:proofErr w:type="spellStart"/>
+      <w:r>
+        <w:t>c.commit</w:t>
+      </w:r>
+      <w:proofErr w:type="spellEnd"/>
+      <w:r>
+        <w:t xml:space="preserve"> = </w:t>
+      </w:r>
+      <w:proofErr w:type="spellStart"/>
+      <w:r>
+        <w:t>s.commit</w:t>
+      </w:r>
+      <w:proofErr w:type="spellEnd"/>
+      <w:r>
+        <w:t xml:space="preserve"> and  </w:t>
+      </w:r>
+      <w:proofErr w:type="spellStart"/>
+      <w:r>
+        <w:t>s.commit</w:t>
+      </w:r>
+      <w:proofErr w:type="spellEnd"/>
+      <w:r>
+        <w:t>=</w:t>
+      </w:r>
+      <w:proofErr w:type="spellStart"/>
+      <w:r>
+        <w:t>g.commit</w:t>
+      </w:r>
+      <w:proofErr w:type="spellEnd"/>
+      <w:r>
+        <w:t xml:space="preserve"> order by </w:t>
+      </w:r>
+      <w:proofErr w:type="spellStart"/>
+      <w:r>
+        <w:t>committer_dt</w:t>
+      </w:r>
+      <w:proofErr w:type="spellEnd"/>
+      <w:r>
+        <w:t xml:space="preserve"> </w:t>
+      </w:r>
+      <w:proofErr w:type="spellStart"/>
+      <w:r>
+        <w:t>asc</w:t>
+      </w:r>
+      <w:proofErr w:type="spellEnd"/>
+      <w:r>
+        <w:t>;</w:t>
+      </w:r>
+    </w:p>
+    <w:p>
+      <w:pPr>
+        <w:rPr>
+          <w:b/>
+        </w:rPr>
+      </w:pPr>
+    </w:p>
+    <w:p>
+      <w:pPr>
+        <w:rPr>
+          <w:b/>
+        </w:rPr>
+      </w:pPr>
+      <w:r>
+        <w:rPr>
+          <w:b/>
+        </w:rPr>
+        <w:t>TS4)</w:t>
+      </w:r>
+      <w:r>
+        <w:rPr>
+          <w:b/>
+        </w:rPr>
+        <w:t xml:space="preserve"> Selects </w:t>
+      </w:r>
+      <w:proofErr w:type="spellStart"/>
+      <w:r>
+        <w:rPr>
+          <w:b/>
+        </w:rPr>
+        <w:t>hlen</w:t>
+      </w:r>
+      <w:proofErr w:type="spellEnd"/>
+      <w:r>
+        <w:rPr>
+          <w:b/>
+        </w:rPr>
+        <w:t>, orders by date.</w:t>
+      </w:r>
+    </w:p>
+    <w:p>
+      <w:pPr>
+        <w:rPr>
+          <w:b/>
+        </w:rPr>
+      </w:pPr>
+    </w:p>
+    <w:p>
+      <w:proofErr w:type="gramStart"/>
+      <w:r>
+        <w:t>select</w:t>
+      </w:r>
+      <w:proofErr w:type="gramEnd"/>
+      <w:r>
+        <w:t xml:space="preserve">  </w:t>
+      </w:r>
+      <w:proofErr w:type="spellStart"/>
+      <w:r>
+        <w:t>committer_dt</w:t>
+      </w:r>
+      <w:proofErr w:type="spellEnd"/>
+      <w:r>
+        <w:t xml:space="preserve">, </w:t>
+      </w:r>
+      <w:proofErr w:type="spellStart"/>
+      <w:r>
+        <w:t>hlen</w:t>
+      </w:r>
+      <w:proofErr w:type="spellEnd"/>
+      <w:r>
+        <w:t xml:space="preserve"> from </w:t>
+      </w:r>
+      <w:proofErr w:type="spellStart"/>
+      <w:r>
+        <w:t>change_complexity</w:t>
+      </w:r>
+      <w:proofErr w:type="spellEnd"/>
+      <w:r>
+        <w:t xml:space="preserve"> c, </w:t>
+      </w:r>
+      <w:proofErr w:type="spellStart"/>
+      <w:r>
+        <w:t>cmetrics_sum</w:t>
+      </w:r>
+      <w:proofErr w:type="spellEnd"/>
+      <w:r>
+        <w:t xml:space="preserve"> s ,</w:t>
+      </w:r>
+      <w:proofErr w:type="spellStart"/>
+      <w:r>
+        <w:t>git_commit</w:t>
+      </w:r>
+      <w:proofErr w:type="spellEnd"/>
+      <w:r>
+        <w:t xml:space="preserve"> g where </w:t>
+      </w:r>
+      <w:proofErr w:type="spellStart"/>
+      <w:r>
+        <w:t>c.commit</w:t>
+      </w:r>
+      <w:proofErr w:type="spellEnd"/>
+      <w:r>
+        <w:t xml:space="preserve"> = </w:t>
+      </w:r>
+      <w:proofErr w:type="spellStart"/>
+      <w:r>
+        <w:t>s.commit</w:t>
+      </w:r>
+      <w:proofErr w:type="spellEnd"/>
+      <w:r>
+        <w:t xml:space="preserve"> and  </w:t>
+      </w:r>
+      <w:proofErr w:type="spellStart"/>
+      <w:r>
+        <w:t>s.commit</w:t>
+      </w:r>
+      <w:proofErr w:type="spellEnd"/>
+      <w:r>
+        <w:t>=</w:t>
+      </w:r>
+      <w:proofErr w:type="spellStart"/>
+      <w:r>
+        <w:t>g.commit</w:t>
+      </w:r>
+      <w:proofErr w:type="spellEnd"/>
+      <w:r>
+        <w:t xml:space="preserve"> order by </w:t>
+      </w:r>
+      <w:proofErr w:type="spellStart"/>
+      <w:r>
+        <w:t>committer_dt</w:t>
+      </w:r>
+      <w:proofErr w:type="spellEnd"/>
+      <w:r>
+        <w:t xml:space="preserve"> </w:t>
+      </w:r>
+      <w:proofErr w:type="spellStart"/>
+      <w:r>
+        <w:t>asc</w:t>
+      </w:r>
+      <w:proofErr w:type="spellEnd"/>
+      <w:r>
+        <w:t>;</w:t>
+      </w:r>
+    </w:p>
+    <w:p>
+      <w:pPr>
+        <w:rPr>
+          <w:b/>
+        </w:rPr>
+      </w:pPr>
+    </w:p>
+    <w:p>
+      <w:pPr>
+        <w:rPr>
+          <w:b/>
+        </w:rPr>
+      </w:pPr>
+      <w:r>
+        <w:rPr>
+          <w:b/>
+        </w:rPr>
+        <w:t>TS5)</w:t>
+      </w:r>
+      <w:r>
+        <w:rPr>
+          <w:b/>
+        </w:rPr>
+        <w:t xml:space="preserve"> Selects mods, orders by date.</w:t>
+      </w:r>
+    </w:p>
+    <w:p>
+      <w:pPr>
+        <w:rPr>
+          <w:b/>
+        </w:rPr>
+      </w:pPr>
+    </w:p>
+    <w:p>
+      <w:proofErr w:type="gramStart"/>
+      <w:r>
+        <w:t>select</w:t>
+      </w:r>
+      <w:proofErr w:type="gramEnd"/>
+      <w:r>
+        <w:t xml:space="preserve">  </w:t>
+      </w:r>
+      <w:proofErr w:type="spellStart"/>
+      <w:r>
+        <w:t>committer_dt</w:t>
+      </w:r>
+      <w:proofErr w:type="spellEnd"/>
+      <w:r>
+        <w:t xml:space="preserve">, </w:t>
+      </w:r>
+      <w:r>
+        <w:t>mods</w:t>
+      </w:r>
+      <w:r>
+        <w:t xml:space="preserve"> from </w:t>
+      </w:r>
+      <w:proofErr w:type="spellStart"/>
+      <w:r>
+        <w:t>change_complexity</w:t>
+      </w:r>
+      <w:proofErr w:type="spellEnd"/>
+      <w:r>
+        <w:t xml:space="preserve"> c, </w:t>
+      </w:r>
+      <w:proofErr w:type="spellStart"/>
+      <w:r>
+        <w:t>cmetrics_sum</w:t>
+      </w:r>
+      <w:proofErr w:type="spellEnd"/>
+      <w:r>
+        <w:t xml:space="preserve"> s ,</w:t>
+      </w:r>
+      <w:proofErr w:type="spellStart"/>
+      <w:r>
+        <w:t>git_commit</w:t>
+      </w:r>
+      <w:proofErr w:type="spellEnd"/>
+      <w:r>
+        <w:t xml:space="preserve"> g where </w:t>
+      </w:r>
+      <w:proofErr w:type="spellStart"/>
+      <w:r>
+        <w:t>c.commit</w:t>
+      </w:r>
+      <w:proofErr w:type="spellEnd"/>
+      <w:r>
+        <w:t xml:space="preserve"> = </w:t>
+      </w:r>
+      <w:proofErr w:type="spellStart"/>
+      <w:r>
+        <w:t>s.commit</w:t>
+      </w:r>
+      <w:proofErr w:type="spellEnd"/>
+      <w:r>
+        <w:t xml:space="preserve"> and  </w:t>
+      </w:r>
+      <w:proofErr w:type="spellStart"/>
+      <w:r>
+        <w:t>s.commit</w:t>
+      </w:r>
+      <w:proofErr w:type="spellEnd"/>
+      <w:r>
+        <w:t>=</w:t>
+      </w:r>
+      <w:proofErr w:type="spellStart"/>
+      <w:r>
+        <w:t>g.commit</w:t>
+      </w:r>
+      <w:proofErr w:type="spellEnd"/>
+      <w:r>
+        <w:t xml:space="preserve"> order by </w:t>
+      </w:r>
+      <w:proofErr w:type="spellStart"/>
+      <w:r>
+        <w:t>committer_dt</w:t>
+      </w:r>
+      <w:proofErr w:type="spellEnd"/>
+      <w:r>
+        <w:t xml:space="preserve"> </w:t>
+      </w:r>
+      <w:proofErr w:type="spellStart"/>
+      <w:r>
+        <w:t>asc</w:t>
+      </w:r>
+      <w:proofErr w:type="spellEnd"/>
+      <w:r>
+        <w:t>;</w:t>
+      </w:r>
+    </w:p>
+    <w:p>
+      <w:pPr>
+        <w:rPr>
+          <w:b/>
+        </w:rPr>
+      </w:pPr>
+    </w:p>
+    <w:p>
+      <w:pPr>
+        <w:rPr>
+          <w:b/>
+        </w:rPr>
+      </w:pPr>
+      <w:r>
+        <w:rPr>
+          <w:b/>
+        </w:rPr>
+        <w:t>TS6)</w:t>
+      </w:r>
+      <w:r>
+        <w:rPr>
+          <w:b/>
+        </w:rPr>
+        <w:t xml:space="preserve"> Selects </w:t>
+      </w:r>
+      <w:proofErr w:type="spellStart"/>
+      <w:r>
+        <w:rPr>
+          <w:b/>
+        </w:rPr>
+        <w:t>hunk_dist</w:t>
+      </w:r>
+      <w:proofErr w:type="spellEnd"/>
+      <w:r>
+        <w:rPr>
+          <w:b/>
+        </w:rPr>
+        <w:t>, orders by date.</w:t>
+      </w:r>
+    </w:p>
+    <w:p>
+      <w:pPr>
+        <w:rPr>
+          <w:b/>
+        </w:rPr>
+      </w:pPr>
+    </w:p>
+    <w:p>
+      <w:proofErr w:type="gramStart"/>
+      <w:r>
+        <w:t>select</w:t>
+      </w:r>
+      <w:proofErr w:type="gramEnd"/>
+      <w:r>
+        <w:t xml:space="preserve">  </w:t>
+      </w:r>
+      <w:proofErr w:type="spellStart"/>
+      <w:r>
+        <w:t>committer_dt</w:t>
+      </w:r>
+      <w:proofErr w:type="spellEnd"/>
+      <w:r>
+        <w:t xml:space="preserve">, </w:t>
+      </w:r>
+      <w:proofErr w:type="spellStart"/>
+      <w:r>
+        <w:t>hunk_dist</w:t>
+      </w:r>
+      <w:proofErr w:type="spellEnd"/>
+      <w:r>
+        <w:t xml:space="preserve"> from </w:t>
+      </w:r>
+      <w:proofErr w:type="spellStart"/>
+      <w:r>
+        <w:t>change_complexity</w:t>
+      </w:r>
+      <w:proofErr w:type="spellEnd"/>
+      <w:r>
+        <w:t xml:space="preserve"> c, </w:t>
+      </w:r>
+      <w:proofErr w:type="spellStart"/>
+      <w:r>
+        <w:t>cmetrics_sum</w:t>
+      </w:r>
+      <w:proofErr w:type="spellEnd"/>
+      <w:r>
+        <w:t xml:space="preserve"> s ,</w:t>
+      </w:r>
+      <w:proofErr w:type="spellStart"/>
+      <w:r>
+        <w:t>git_commit</w:t>
+      </w:r>
+      <w:proofErr w:type="spellEnd"/>
+      <w:r>
+        <w:t xml:space="preserve"> g where </w:t>
+      </w:r>
+      <w:proofErr w:type="spellStart"/>
+      <w:r>
+        <w:t>c.commit</w:t>
+      </w:r>
+      <w:proofErr w:type="spellEnd"/>
+      <w:r>
+        <w:t xml:space="preserve"> = </w:t>
+      </w:r>
+      <w:proofErr w:type="spellStart"/>
+      <w:r>
+        <w:t>s.commit</w:t>
+      </w:r>
+      <w:proofErr w:type="spellEnd"/>
+      <w:r>
+        <w:t xml:space="preserve"> and  </w:t>
+      </w:r>
+      <w:proofErr w:type="spellStart"/>
+      <w:r>
+        <w:t>s.commit</w:t>
+      </w:r>
+      <w:proofErr w:type="spellEnd"/>
+      <w:r>
+        <w:t>=</w:t>
+      </w:r>
+      <w:proofErr w:type="spellStart"/>
+      <w:r>
+        <w:t>g.commit</w:t>
+      </w:r>
+      <w:proofErr w:type="spellEnd"/>
+      <w:r>
+        <w:t xml:space="preserve"> order by </w:t>
+      </w:r>
+      <w:proofErr w:type="spellStart"/>
+      <w:r>
+        <w:t>committer_dt</w:t>
+      </w:r>
+      <w:proofErr w:type="spellEnd"/>
+      <w:r>
+        <w:t xml:space="preserve"> </w:t>
+      </w:r>
+      <w:proofErr w:type="spellStart"/>
+      <w:r>
+        <w:t>asc</w:t>
+      </w:r>
+      <w:proofErr w:type="spellEnd"/>
+      <w:r>
+        <w:t>;</w:t>
+      </w:r>
+    </w:p>
+    <w:p>
+      <w:pPr>
+        <w:rPr>
+          <w:b/>
+        </w:rPr>
+      </w:pPr>
+    </w:p>
+    <w:p>
+      <w:pPr>
+        <w:rPr>
+          <w:b/>
+        </w:rPr>
+      </w:pPr>
+      <w:r>
+        <w:rPr>
+          <w:b/>
+        </w:rPr>
+        <w:t>TS7)</w:t>
+      </w:r>
+      <w:r>
+        <w:rPr>
+          <w:b/>
+        </w:rPr>
+        <w:t xml:space="preserve"> Selects </w:t>
+      </w:r>
+      <w:proofErr w:type="spellStart"/>
+      <w:r>
+        <w:rPr>
+          <w:b/>
+        </w:rPr>
+        <w:t>indent_sum</w:t>
+      </w:r>
+      <w:proofErr w:type="spellEnd"/>
+      <w:r>
+        <w:rPr>
+          <w:b/>
+        </w:rPr>
+        <w:t>, orders by date.</w:t>
+      </w:r>
+    </w:p>
+    <w:p>
+      <w:pPr>
+        <w:rPr>
+          <w:b/>
+        </w:rPr>
+      </w:pPr>
+    </w:p>
+    <w:p>
+      <w:proofErr w:type="gramStart"/>
+      <w:r>
+        <w:t>select</w:t>
+      </w:r>
+      <w:proofErr w:type="gramEnd"/>
+      <w:r>
+        <w:t xml:space="preserve">  </w:t>
+      </w:r>
+      <w:proofErr w:type="spellStart"/>
+      <w:r>
+        <w:t>committer_dt</w:t>
+      </w:r>
+      <w:proofErr w:type="spellEnd"/>
+      <w:r>
+        <w:t xml:space="preserve">, </w:t>
+      </w:r>
+      <w:proofErr w:type="spellStart"/>
+      <w:r>
+        <w:t>indent_sum</w:t>
+      </w:r>
+      <w:proofErr w:type="spellEnd"/>
+      <w:r>
+        <w:t xml:space="preserve"> from </w:t>
+      </w:r>
+      <w:proofErr w:type="spellStart"/>
+      <w:r>
+        <w:t>change_complexity</w:t>
+      </w:r>
+      <w:proofErr w:type="spellEnd"/>
+      <w:r>
+        <w:t xml:space="preserve"> c, </w:t>
+      </w:r>
+      <w:proofErr w:type="spellStart"/>
+      <w:r>
+        <w:t>cmetrics_sum</w:t>
+      </w:r>
+      <w:proofErr w:type="spellEnd"/>
+      <w:r>
+        <w:t xml:space="preserve"> s ,</w:t>
+      </w:r>
+      <w:proofErr w:type="spellStart"/>
+      <w:r>
+        <w:t>git_commit</w:t>
+      </w:r>
+      <w:proofErr w:type="spellEnd"/>
+      <w:r>
+        <w:t xml:space="preserve"> g where </w:t>
+      </w:r>
+      <w:proofErr w:type="spellStart"/>
+      <w:r>
+        <w:t>c.commit</w:t>
+      </w:r>
+      <w:proofErr w:type="spellEnd"/>
+      <w:r>
+        <w:t xml:space="preserve"> = </w:t>
+      </w:r>
+      <w:proofErr w:type="spellStart"/>
+      <w:r>
+        <w:t>s.commit</w:t>
+      </w:r>
+      <w:proofErr w:type="spellEnd"/>
+      <w:r>
+        <w:t xml:space="preserve"> and  </w:t>
+      </w:r>
+      <w:proofErr w:type="spellStart"/>
+      <w:r>
+        <w:t>s.commit</w:t>
+      </w:r>
+      <w:proofErr w:type="spellEnd"/>
+      <w:r>
+        <w:t>=</w:t>
+      </w:r>
+      <w:proofErr w:type="spellStart"/>
+      <w:r>
+        <w:t>g.commit</w:t>
+      </w:r>
+      <w:proofErr w:type="spellEnd"/>
+      <w:r>
+        <w:t xml:space="preserve"> order by </w:t>
+      </w:r>
+      <w:proofErr w:type="spellStart"/>
+      <w:r>
+        <w:t>committer_dt</w:t>
+      </w:r>
+      <w:proofErr w:type="spellEnd"/>
+      <w:r>
+        <w:t xml:space="preserve"> </w:t>
+      </w:r>
+      <w:proofErr w:type="spellStart"/>
+      <w:r>
+        <w:t>asc</w:t>
+      </w:r>
+      <w:proofErr w:type="spellEnd"/>
+      <w:r>
+        <w:t>;</w:t>
+      </w:r>
+    </w:p>
+    <w:p>
+      <w:pPr>
+        <w:rPr>
+          <w:b/>
+        </w:rPr>
+      </w:pPr>
+    </w:p>
     <w:sectPr>
       <w:pgSz w:w="12240" w:h="15840"/>
       <w:pgMar w:top="1440" w:right="1800" w:bottom="1440" w:left="1800" w:header="708" w:footer="708" w:gutter="0"/>
@@ -1455,6 +3963,31 @@
       <w:szCs w:val="22"/>
     </w:rPr>
   </w:style>
+  <w:style w:type="paragraph" w:styleId="PlainText">
+    <w:name w:val="Plain Text"/>
+    <w:basedOn w:val="Normal"/>
+    <w:link w:val="PlainTextChar"/>
+    <w:uiPriority w:val="99"/>
+    <w:unhideWhenUsed/>
+    <w:rsid w:val="00020E69"/>
+    <w:rPr>
+      <w:rFonts w:ascii="Courier" w:eastAsia="ＭＳ 明朝" w:hAnsi="Courier" w:cs="Times New Roman"/>
+      <w:sz w:val="21"/>
+      <w:szCs w:val="21"/>
+    </w:rPr>
+  </w:style>
+  <w:style w:type="character" w:customStyle="1" w:styleId="PlainTextChar">
+    <w:name w:val="Plain Text Char"/>
+    <w:basedOn w:val="DefaultParagraphFont"/>
+    <w:link w:val="PlainText"/>
+    <w:uiPriority w:val="99"/>
+    <w:rsid w:val="00020E69"/>
+    <w:rPr>
+      <w:rFonts w:ascii="Courier" w:eastAsia="ＭＳ 明朝" w:hAnsi="Courier" w:cs="Times New Roman"/>
+      <w:sz w:val="21"/>
+      <w:szCs w:val="21"/>
+    </w:rPr>
+  </w:style>
 </w:styles>
 </file>
 
@@ -1682,6 +4215,31 @@
     <w:rPr>
       <w:sz w:val="22"/>
       <w:szCs w:val="22"/>
+    </w:rPr>
+  </w:style>
+  <w:style w:type="paragraph" w:styleId="PlainText">
+    <w:name w:val="Plain Text"/>
+    <w:basedOn w:val="Normal"/>
+    <w:link w:val="PlainTextChar"/>
+    <w:uiPriority w:val="99"/>
+    <w:unhideWhenUsed/>
+    <w:rsid w:val="00020E69"/>
+    <w:rPr>
+      <w:rFonts w:ascii="Courier" w:eastAsia="ＭＳ 明朝" w:hAnsi="Courier" w:cs="Times New Roman"/>
+      <w:sz w:val="21"/>
+      <w:szCs w:val="21"/>
+    </w:rPr>
+  </w:style>
+  <w:style w:type="character" w:customStyle="1" w:styleId="PlainTextChar">
+    <w:name w:val="Plain Text Char"/>
+    <w:basedOn w:val="DefaultParagraphFont"/>
+    <w:link w:val="PlainText"/>
+    <w:uiPriority w:val="99"/>
+    <w:rsid w:val="00020E69"/>
+    <w:rPr>
+      <w:rFonts w:ascii="Courier" w:eastAsia="ＭＳ 明朝" w:hAnsi="Courier" w:cs="Times New Roman"/>
+      <w:sz w:val="21"/>
+      <w:szCs w:val="21"/>
     </w:rPr>
   </w:style>
 </w:styles>

</xml_diff>